<commit_message>
new changes 16-02, 10:49am
</commit_message>
<xml_diff>
--- a/THESIS_update2.docx
+++ b/THESIS_update2.docx
@@ -15529,20 +15529,8 @@
     </w:p>
     <w:p>
       <w:pPr>
-        <w:pStyle w:val="BodyTextFirstIndent"/>
-        <w:spacing w:line="480" w:lineRule="auto"/>
-        <w:ind w:firstLine="0"/>
-      </w:pPr>
-    </w:p>
-    <w:p>
-      <w:pPr>
         <w:spacing w:line="240" w:lineRule="auto"/>
       </w:pPr>
-      <w:r>
-        <w:br w:type="page"/>
-      </w:r>
-      <w:bookmarkStart w:id="56" w:name="_GoBack"/>
-      <w:bookmarkEnd w:id="56"/>
     </w:p>
     <w:p>
       <w:pPr>
@@ -15555,11 +15543,10 @@
           <w:noProof/>
           <w:lang w:val="en-CA" w:eastAsia="en-CA"/>
         </w:rPr>
-        <w:lastRenderedPageBreak/>
         <w:drawing>
           <wp:inline distT="0" distB="0" distL="0" distR="0">
-            <wp:extent cx="5715000" cy="2994025"/>
-            <wp:effectExtent l="0" t="0" r="0" b="0"/>
+            <wp:extent cx="6616315" cy="3466214"/>
+            <wp:effectExtent l="0" t="0" r="0" b="1270"/>
             <wp:docPr id="22" name="Picture 22"/>
             <wp:cNvGraphicFramePr>
               <a:graphicFrameLocks xmlns:a="http://schemas.openxmlformats.org/drawingml/2006/main" noChangeAspect="1"/>
@@ -15586,7 +15573,7 @@
                   <pic:spPr>
                     <a:xfrm>
                       <a:off x="0" y="0"/>
-                      <a:ext cx="5715000" cy="2994025"/>
+                      <a:ext cx="6639681" cy="3478455"/>
                     </a:xfrm>
                     <a:prstGeom prst="rect">
                       <a:avLst/>
@@ -15603,7 +15590,7 @@
       <w:pPr>
         <w:pStyle w:val="Caption"/>
       </w:pPr>
-      <w:bookmarkStart w:id="57" w:name="_Toc474976518"/>
+      <w:bookmarkStart w:id="56" w:name="_Toc474976518"/>
       <w:r>
         <w:t xml:space="preserve">Figure </w:t>
       </w:r>
@@ -15628,7 +15615,7 @@
       <w:r>
         <w:t xml:space="preserve"> Multidimensional description of the Job Recommender system</w:t>
       </w:r>
-      <w:bookmarkEnd w:id="57"/>
+      <w:bookmarkEnd w:id="56"/>
     </w:p>
     <w:p>
       <w:pPr>
@@ -15641,19 +15628,29 @@
         <w:spacing w:line="480" w:lineRule="auto"/>
       </w:pPr>
       <w:r>
-        <w:t xml:space="preserve">We are now in position to describe a web recommender system in a five dimensional representation. </w:t>
-      </w:r>
-      <w:r>
-        <w:t>Parallel coordinates is a visualization technique used to plot individual data elements across many dimensions. Each of the dimensions corresponds to a vertical axis and each data element is displayed as a series of connected points along the dimensions/axes.</w:t>
-      </w:r>
-      <w:r>
-        <w:t xml:space="preserve"> Thus, a recommender system can be described as</w:t>
-      </w:r>
-      <w:r>
-        <w:t xml:space="preserve"> a series of connected points along the</w:t>
-      </w:r>
-      <w:r>
-        <w:t xml:space="preserve"> diagram, intersecting at these axis/dimensions.</w:t>
+        <w:lastRenderedPageBreak/>
+        <w:t xml:space="preserve">The </w:t>
+      </w:r>
+      <w:r>
+        <w:t>five dimensional representation</w:t>
+      </w:r>
+      <w:r>
+        <w:t xml:space="preserve"> of the recommender system, described in the previous section is now provided</w:t>
+      </w:r>
+      <w:r>
+        <w:t xml:space="preserve">. </w:t>
+      </w:r>
+      <w:r>
+        <w:t>The duration dimension is described as the period of time for which the job data and the resume were kept in the system and duration of chunk of historic data being used for generating recommendation. It is evident from the papers that this factor is on the higher side.</w:t>
+      </w:r>
+    </w:p>
+    <w:p>
+      <w:pPr>
+        <w:pStyle w:val="BodyTextFirstIndent"/>
+        <w:spacing w:line="480" w:lineRule="auto"/>
+      </w:pPr>
+      <w:r>
+        <w:t>The next factor to consider is the extent of usage of user data by the recommender system. Since, large extent of user’s personal data is available to the system in form of resume and user’s actions (like, favorite, apply etc.) were being recorded by the system, the extent of data usage is supposed to be at high levels.</w:t>
       </w:r>
     </w:p>
     <w:p>
@@ -15663,8 +15660,33 @@
         <w:ind w:firstLine="0"/>
       </w:pPr>
       <w:r>
-        <w:t>Since it is a start of a research for visualizing a recommender system by these axis, there is the dearth of data for exactly calculating the exact value of a particular recommendation. Hence, through this thesis, an approximate representation is used for visualizing a recommender system by using this method.</w:t>
-      </w:r>
+        <w:t>The size of audience in this scenario is also a big factor on the higher side. It can be considered to be higher than the valuation/utilization of the two previously discussed dimension because the data is available to many organizations and users that are accessing the system for their job search and getting recommendations from the system.</w:t>
+      </w:r>
+    </w:p>
+    <w:p>
+      <w:pPr>
+        <w:pStyle w:val="BodyTextFirstIndent"/>
+        <w:spacing w:line="480" w:lineRule="auto"/>
+        <w:ind w:firstLine="0"/>
+      </w:pPr>
+      <w:r>
+        <w:t>Since, most of the user data that is obtained, stored and utilized by the system is in static form involving personal information of both the job applicant and the employers, the value of user situation awareness by the recommender system is on the lower side.</w:t>
+      </w:r>
+    </w:p>
+    <w:p>
+      <w:pPr>
+        <w:pStyle w:val="BodyTextFirstIndent"/>
+        <w:spacing w:line="480" w:lineRule="auto"/>
+        <w:ind w:firstLine="0"/>
+      </w:pPr>
+      <w:r>
+        <w:t>Finally, the user intention factor of the system is at a high level in the graph b</w:t>
+      </w:r>
+      <w:r>
+        <w:t>ecause of the fact that the main objective of the system is to obtain meaningful job recommendation to the user and being aware of the user’s intention to display better results.</w:t>
+      </w:r>
+      <w:bookmarkStart w:id="57" w:name="_GoBack"/>
+      <w:bookmarkEnd w:id="57"/>
     </w:p>
     <w:p>
       <w:pPr>
@@ -15883,13 +15905,7 @@
         <w:rPr>
           <w:lang w:val="en-CA"/>
         </w:rPr>
-        <w:t>This sub system handles the contextual risk by getting the contextual information i.e. time, location and social information from the user and then feeding this information to the recommender system. It consists of two agents the Context Analyzer Agent and the User Risk Agent.</w:t>
-      </w:r>
-      <w:r>
-        <w:rPr>
-          <w:lang w:val="en-CA"/>
-        </w:rPr>
-        <w:t xml:space="preserve"> </w:t>
+        <w:t xml:space="preserve">This sub system handles the contextual risk by getting the contextual information i.e. time, location and social information from the user and then feeding this information to the recommender system. It consists of two agents the Context Analyzer Agent and the User Risk Agent. </w:t>
       </w:r>
       <w:r>
         <w:t>The information processed in this step is utilized by the recommender system to generate more contextually aware system by not only providing more relevant information to its users but also keeping itself aware of the risk associated with disturbing or negatively affecting the user with the bad recommendation. This tradeoff of providing relevant recommendations and the associated risk is the part of risk calculation through the exploration and exploitation problem.</w:t>
@@ -18902,7 +18918,7 @@
 </file>
 
 <file path=customXml/itemProps5.xml><?xml version="1.0" encoding="utf-8"?>
-<ds:datastoreItem xmlns:ds="http://schemas.openxmlformats.org/officeDocument/2006/customXml" ds:itemID="{531DC37D-A5D3-4F33-B45D-11BC124E76DB}">
+<ds:datastoreItem xmlns:ds="http://schemas.openxmlformats.org/officeDocument/2006/customXml" ds:itemID="{E7D627CD-C5E5-4220-94A5-83D10557ACF0}">
   <ds:schemaRefs>
     <ds:schemaRef ds:uri="http://schemas.openxmlformats.org/officeDocument/2006/bibliography"/>
   </ds:schemaRefs>

</xml_diff>

<commit_message>
acer one first commit!
</commit_message>
<xml_diff>
--- a/THESIS_update2.docx
+++ b/THESIS_update2.docx
@@ -1,6 +1,6 @@
 
 <file path=word/document.xml><?xml version="1.0" encoding="utf-8"?>
-<w:document xmlns:wpc="http://schemas.microsoft.com/office/word/2010/wordprocessingCanvas" xmlns:mc="http://schemas.openxmlformats.org/markup-compatibility/2006" xmlns:o="urn:schemas-microsoft-com:office:office" xmlns:r="http://schemas.openxmlformats.org/officeDocument/2006/relationships" xmlns:m="http://schemas.openxmlformats.org/officeDocument/2006/math" xmlns:v="urn:schemas-microsoft-com:vml" xmlns:wp14="http://schemas.microsoft.com/office/word/2010/wordprocessingDrawing" xmlns:wp="http://schemas.openxmlformats.org/drawingml/2006/wordprocessingDrawing" xmlns:w10="urn:schemas-microsoft-com:office:word" xmlns:w="http://schemas.openxmlformats.org/wordprocessingml/2006/main" xmlns:w14="http://schemas.microsoft.com/office/word/2010/wordml" xmlns:w15="http://schemas.microsoft.com/office/word/2012/wordml" xmlns:wpg="http://schemas.microsoft.com/office/word/2010/wordprocessingGroup" xmlns:wpi="http://schemas.microsoft.com/office/word/2010/wordprocessingInk" xmlns:wne="http://schemas.microsoft.com/office/word/2006/wordml" xmlns:wps="http://schemas.microsoft.com/office/word/2010/wordprocessingShape" mc:Ignorable="w14 w15 wp14">
+<w:document xmlns:wpc="http://schemas.microsoft.com/office/word/2010/wordprocessingCanvas" xmlns:cx="http://schemas.microsoft.com/office/drawing/2014/chartex" xmlns:cx1="http://schemas.microsoft.com/office/drawing/2015/9/8/chartex" xmlns:cx2="http://schemas.microsoft.com/office/drawing/2015/10/21/chartex" xmlns:cx3="http://schemas.microsoft.com/office/drawing/2016/5/9/chartex" xmlns:cx4="http://schemas.microsoft.com/office/drawing/2016/5/10/chartex" xmlns:cx5="http://schemas.microsoft.com/office/drawing/2016/5/11/chartex" xmlns:mc="http://schemas.openxmlformats.org/markup-compatibility/2006" xmlns:o="urn:schemas-microsoft-com:office:office" xmlns:r="http://schemas.openxmlformats.org/officeDocument/2006/relationships" xmlns:m="http://schemas.openxmlformats.org/officeDocument/2006/math" xmlns:v="urn:schemas-microsoft-com:vml" xmlns:wp14="http://schemas.microsoft.com/office/word/2010/wordprocessingDrawing" xmlns:wp="http://schemas.openxmlformats.org/drawingml/2006/wordprocessingDrawing" xmlns:w10="urn:schemas-microsoft-com:office:word" xmlns:w="http://schemas.openxmlformats.org/wordprocessingml/2006/main" xmlns:w14="http://schemas.microsoft.com/office/word/2010/wordml" xmlns:w15="http://schemas.microsoft.com/office/word/2012/wordml" xmlns:w16se="http://schemas.microsoft.com/office/word/2015/wordml/symex" xmlns:wpg="http://schemas.microsoft.com/office/word/2010/wordprocessingGroup" xmlns:wpi="http://schemas.microsoft.com/office/word/2010/wordprocessingInk" xmlns:wne="http://schemas.microsoft.com/office/word/2006/wordml" xmlns:wps="http://schemas.microsoft.com/office/word/2010/wordprocessingShape" mc:Ignorable="w14 w15 w16se wp14">
   <w:body>
     <w:p>
       <w:pPr>
@@ -344,15 +344,7 @@
         <w:spacing w:line="480" w:lineRule="auto"/>
       </w:pPr>
       <w:r>
-        <w:t xml:space="preserve">I would like to thank Professor Paulo </w:t>
-      </w:r>
-      <w:proofErr w:type="spellStart"/>
-      <w:r>
-        <w:t>Alencar</w:t>
-      </w:r>
-      <w:proofErr w:type="spellEnd"/>
-      <w:r>
-        <w:t>, for his patience, understanding, kindness and guidance. I learned a lot while working with him and I am proud to be his student. I am thankful to Professor Daniel Berry for serving as my co-supervisor.</w:t>
+        <w:t>I would like to thank Professor Paulo Alencar, for his patience, understanding, kindness and guidance. I learned a lot while working with him and I am proud to be his student. I am thankful to Professor Daniel Berry for serving as my co-supervisor.</w:t>
       </w:r>
     </w:p>
     <w:p>
@@ -6027,15 +6019,7 @@
       </w:r>
       <w:r>
         <w:lastRenderedPageBreak/>
-        <w:t xml:space="preserve">considered the context as a key component to increase human-machine interactions, and they have given the subsequent definition of context that is now ordinarily accepted: “Context is any information that can be used to characterize the situation of an entity. An entity is a person, place, or object that is considered relevant to the interaction between a user and an application, including the user and applications themselves.” [37]. According to </w:t>
-      </w:r>
-      <w:proofErr w:type="spellStart"/>
-      <w:r>
-        <w:t>Grudin</w:t>
-      </w:r>
-      <w:proofErr w:type="spellEnd"/>
-      <w:r>
-        <w:t xml:space="preserve"> [39], the context acquisition is the process through which contextual information is captured. The context can be obtained by different methods, depending on the contextual information that the system needs. Context models formalize the representation of the context as a structure (ontology, class of vectors of terms, set of concepts, etc.) or a set of specific and different information structures. We present now the most interesting models found in the literature. The most simple context models are based on attribute-value pairs to represent context, where attributes capture various characteristics of contextual elements.</w:t>
+        <w:t>considered the context as a key component to increase human-machine interactions, and they have given the subsequent definition of context that is now ordinarily accepted: “Context is any information that can be used to characterize the situation of an entity. An entity is a person, place, or object that is considered relevant to the interaction between a user and an application, including the user and applications themselves.” [37]. According to Grudin [39], the context acquisition is the process through which contextual information is captured. The context can be obtained by different methods, depending on the contextual information that the system needs. Context models formalize the representation of the context as a structure (ontology, class of vectors of terms, set of concepts, etc.) or a set of specific and different information structures. We present now the most interesting models found in the literature. The most simple context models are based on attribute-value pairs to represent context, where attributes capture various characteristics of contextual elements.</w:t>
       </w:r>
     </w:p>
     <w:p>
@@ -6214,21 +6198,7 @@
         <w:rPr>
           <w:lang w:val="en-CA"/>
         </w:rPr>
-        <w:t xml:space="preserve">views in a </w:t>
-      </w:r>
-      <w:proofErr w:type="spellStart"/>
-      <w:r>
-        <w:rPr>
-          <w:lang w:val="en-CA"/>
-        </w:rPr>
-        <w:t>webshop</w:t>
-      </w:r>
-      <w:proofErr w:type="spellEnd"/>
-      <w:r>
-        <w:rPr>
-          <w:lang w:val="en-CA"/>
-        </w:rPr>
-        <w:t xml:space="preserve"> or not fully watching a movie on a video on demand site.</w:t>
+        <w:t>views in a webshop or not fully watching a movie on a video on demand site.</w:t>
       </w:r>
     </w:p>
     <w:p>
@@ -7124,21 +7094,7 @@
         <w:rPr>
           <w:lang w:val="en-CA"/>
         </w:rPr>
-        <w:t xml:space="preserve">network users in particular, Gross and </w:t>
-      </w:r>
-      <w:proofErr w:type="spellStart"/>
-      <w:r>
-        <w:rPr>
-          <w:lang w:val="en-CA"/>
-        </w:rPr>
-        <w:t>Acquisti</w:t>
-      </w:r>
-      <w:proofErr w:type="spellEnd"/>
-      <w:r>
-        <w:rPr>
-          <w:lang w:val="en-CA"/>
-        </w:rPr>
-        <w:t xml:space="preserve"> [18] showed that most users do not</w:t>
+        <w:t>network users in particular, Gross and Acquisti [18] showed that most users do not</w:t>
       </w:r>
       <w:r>
         <w:rPr>
@@ -7162,21 +7118,7 @@
         <w:rPr>
           <w:lang w:val="en-CA"/>
         </w:rPr>
-        <w:t xml:space="preserve">on their profile. </w:t>
-      </w:r>
-      <w:proofErr w:type="spellStart"/>
-      <w:r>
-        <w:rPr>
-          <w:lang w:val="en-CA"/>
-        </w:rPr>
-        <w:t>Tufekci</w:t>
-      </w:r>
-      <w:proofErr w:type="spellEnd"/>
-      <w:r>
-        <w:rPr>
-          <w:lang w:val="en-CA"/>
-        </w:rPr>
-        <w:t xml:space="preserve"> [38] concluded in his case study that privacy-aware users</w:t>
+        <w:t>on their profile. Tufekci [38] concluded in his case study that privacy-aware users</w:t>
       </w:r>
       <w:r>
         <w:rPr>
@@ -7730,19 +7672,11 @@
         </w:rPr>
         <w:t xml:space="preserve"> </w:t>
       </w:r>
-      <w:proofErr w:type="spellStart"/>
-      <w:r>
-        <w:rPr>
-          <w:lang w:val="en-CA"/>
-        </w:rPr>
-        <w:t>Shmatikov</w:t>
-      </w:r>
-      <w:proofErr w:type="spellEnd"/>
-      <w:r>
-        <w:rPr>
-          <w:lang w:val="en-CA"/>
-        </w:rPr>
-        <w:t xml:space="preserve"> linked the anonymized records to publicly available records (such</w:t>
+      <w:r>
+        <w:rPr>
+          <w:lang w:val="en-CA"/>
+        </w:rPr>
+        <w:t>Shmatikov linked the anonymized records to publicly available records (such</w:t>
       </w:r>
       <w:r>
         <w:rPr>
@@ -8574,30 +8508,8 @@
         <w:rPr>
           <w:lang w:val="en-CA"/>
         </w:rPr>
-        <w:t xml:space="preserve">When looking at anonymization during recommendation, </w:t>
-      </w:r>
-      <w:proofErr w:type="spellStart"/>
-      <w:r>
-        <w:rPr>
-          <w:lang w:val="en-CA"/>
-        </w:rPr>
-        <w:t>Ciss´ee</w:t>
-      </w:r>
-      <w:proofErr w:type="spellEnd"/>
-      <w:r>
-        <w:rPr>
-          <w:lang w:val="en-CA"/>
-        </w:rPr>
-        <w:t xml:space="preserve"> and </w:t>
-      </w:r>
-      <w:proofErr w:type="spellStart"/>
-      <w:r>
-        <w:rPr>
-          <w:lang w:val="en-CA"/>
-        </w:rPr>
-        <w:t>Albayrak</w:t>
-      </w:r>
-      <w:proofErr w:type="spellEnd"/>
+        <w:t>When looking at anonymization during recommendation, Ciss´ee and Albayrak</w:t>
+      </w:r>
       <w:r>
         <w:rPr>
           <w:lang w:val="en-CA"/>
@@ -8651,7 +8563,21 @@
         <w:rPr>
           <w:lang w:val="en-CA"/>
         </w:rPr>
-        <w:t>information from the service provider and is safe from the service provider linking</w:t>
+        <w:t>infor</w:t>
+      </w:r>
+      <w:r>
+        <w:rPr>
+          <w:lang w:val="en-CA"/>
+        </w:rPr>
+        <w:t>mation from the service provide</w:t>
+      </w:r>
+      <w:bookmarkStart w:id="17" w:name="_GoBack"/>
+      <w:bookmarkEnd w:id="17"/>
+      <w:r>
+        <w:rPr>
+          <w:lang w:val="en-CA"/>
+        </w:rPr>
+        <w:t xml:space="preserve"> and is safe from the service provider linking</w:t>
       </w:r>
       <w:r>
         <w:rPr>
@@ -8714,21 +8640,7 @@
         <w:rPr>
           <w:lang w:val="en-CA"/>
         </w:rPr>
-        <w:t xml:space="preserve">uncertainty. </w:t>
-      </w:r>
-      <w:proofErr w:type="spellStart"/>
-      <w:r>
-        <w:rPr>
-          <w:lang w:val="en-CA"/>
-        </w:rPr>
-        <w:t>Polat</w:t>
-      </w:r>
-      <w:proofErr w:type="spellEnd"/>
-      <w:r>
-        <w:rPr>
-          <w:lang w:val="en-CA"/>
-        </w:rPr>
-        <w:t xml:space="preserve"> and Du [29] proposed a singular value decomposition predictor</w:t>
+        <w:t>uncertainty. Polat and Du [29] proposed a singular value decomposition predictor</w:t>
       </w:r>
       <w:r>
         <w:rPr>
@@ -8812,21 +8724,7 @@
         <w:rPr>
           <w:lang w:val="en-CA"/>
         </w:rPr>
-        <w:t xml:space="preserve">user’s privacy is based on randomizing values. </w:t>
-      </w:r>
-      <w:proofErr w:type="spellStart"/>
-      <w:r>
-        <w:rPr>
-          <w:lang w:val="en-CA"/>
-        </w:rPr>
-        <w:t>Berkovsky</w:t>
-      </w:r>
-      <w:proofErr w:type="spellEnd"/>
-      <w:r>
-        <w:rPr>
-          <w:lang w:val="en-CA"/>
-        </w:rPr>
-        <w:t xml:space="preserve"> et al. [6] proposed to</w:t>
+        <w:t>user’s privacy is based on randomizing values. Berkovsky et al. [6] proposed to</w:t>
       </w:r>
       <w:r>
         <w:rPr>
@@ -8874,21 +8772,7 @@
         <w:rPr>
           <w:lang w:val="en-CA"/>
         </w:rPr>
-        <w:t xml:space="preserve">strategies are compared based on accuracy and perceived privacy. </w:t>
-      </w:r>
-      <w:proofErr w:type="spellStart"/>
-      <w:r>
-        <w:rPr>
-          <w:lang w:val="en-CA"/>
-        </w:rPr>
-        <w:t>Shokri</w:t>
-      </w:r>
-      <w:proofErr w:type="spellEnd"/>
-      <w:r>
-        <w:rPr>
-          <w:lang w:val="en-CA"/>
-        </w:rPr>
-        <w:t xml:space="preserve"> et al. [35]</w:t>
+        <w:t>strategies are compared based on accuracy and perceived privacy. Shokri et al. [35]</w:t>
       </w:r>
       <w:r>
         <w:rPr>
@@ -9111,41 +8995,19 @@
         <w:rPr>
           <w:lang w:val="en-CA"/>
         </w:rPr>
-        <w:t xml:space="preserve">added noise should be greater to provide the same level of privacy. </w:t>
-      </w:r>
-      <w:proofErr w:type="spellStart"/>
-      <w:r>
-        <w:rPr>
-          <w:lang w:val="en-CA"/>
-        </w:rPr>
-        <w:t>McSherry</w:t>
-      </w:r>
-      <w:proofErr w:type="spellEnd"/>
-      <w:r>
-        <w:rPr>
-          <w:lang w:val="en-CA"/>
-        </w:rPr>
-        <w:t xml:space="preserve"> and</w:t>
-      </w:r>
-      <w:r>
-        <w:rPr>
-          <w:lang w:val="en-CA"/>
-        </w:rPr>
-        <w:t xml:space="preserve"> </w:t>
-      </w:r>
-      <w:proofErr w:type="spellStart"/>
-      <w:r>
-        <w:rPr>
-          <w:lang w:val="en-CA"/>
-        </w:rPr>
-        <w:t>Mironov</w:t>
-      </w:r>
-      <w:proofErr w:type="spellEnd"/>
-      <w:r>
-        <w:rPr>
-          <w:lang w:val="en-CA"/>
-        </w:rPr>
-        <w:t xml:space="preserve"> [26] proposed collaborative filtering algorithms in the differential privacy</w:t>
+        <w:t>added noise should be greater to provide the same level of privacy. McSherry and</w:t>
+      </w:r>
+      <w:r>
+        <w:rPr>
+          <w:lang w:val="en-CA"/>
+        </w:rPr>
+        <w:t xml:space="preserve"> </w:t>
+      </w:r>
+      <w:r>
+        <w:rPr>
+          <w:lang w:val="en-CA"/>
+        </w:rPr>
+        <w:t>Mironov [26] proposed collaborative filtering algorithms in the differential privacy</w:t>
       </w:r>
       <w:r>
         <w:rPr>
@@ -9296,14 +9158,14 @@
         </w:rPr>
         <w:t xml:space="preserve"> </w:t>
       </w:r>
-      <w:bookmarkStart w:id="17" w:name="_Toc475193123"/>
+      <w:bookmarkStart w:id="18" w:name="_Toc475193123"/>
       <w:r>
         <w:rPr>
           <w:lang w:val="en-CA"/>
         </w:rPr>
         <w:t>User control</w:t>
       </w:r>
-      <w:bookmarkEnd w:id="17"/>
+      <w:bookmarkEnd w:id="18"/>
     </w:p>
     <w:p>
       <w:pPr>
@@ -9388,14 +9250,14 @@
           <w:lang w:val="en-CA"/>
         </w:rPr>
       </w:pPr>
-      <w:bookmarkStart w:id="18" w:name="_Toc475193124"/>
+      <w:bookmarkStart w:id="19" w:name="_Toc475193124"/>
       <w:r>
         <w:rPr>
           <w:lang w:val="en-CA"/>
         </w:rPr>
         <w:t>Risk Aware Recommender Systems</w:t>
       </w:r>
-      <w:bookmarkEnd w:id="18"/>
+      <w:bookmarkEnd w:id="19"/>
     </w:p>
     <w:p>
       <w:pPr>
@@ -9558,21 +9420,21 @@
         <w:lastRenderedPageBreak/>
         <w:br/>
       </w:r>
-      <w:bookmarkStart w:id="19" w:name="_Toc475193125"/>
+      <w:bookmarkStart w:id="20" w:name="_Toc475193125"/>
       <w:r>
         <w:t>Related Work</w:t>
       </w:r>
-      <w:bookmarkEnd w:id="19"/>
+      <w:bookmarkEnd w:id="20"/>
     </w:p>
     <w:p>
       <w:pPr>
         <w:pStyle w:val="Heading2"/>
       </w:pPr>
-      <w:bookmarkStart w:id="20" w:name="_Toc475193126"/>
+      <w:bookmarkStart w:id="21" w:name="_Toc475193126"/>
       <w:r>
         <w:t>Recommender Systems</w:t>
       </w:r>
-      <w:bookmarkEnd w:id="20"/>
+      <w:bookmarkEnd w:id="21"/>
     </w:p>
     <w:p>
       <w:pPr>
@@ -9587,11 +9449,11 @@
       <w:pPr>
         <w:pStyle w:val="Heading2"/>
       </w:pPr>
-      <w:bookmarkStart w:id="21" w:name="_Toc475193127"/>
+      <w:bookmarkStart w:id="22" w:name="_Toc475193127"/>
       <w:r>
         <w:t>Modelling Recommender system</w:t>
       </w:r>
-      <w:bookmarkEnd w:id="21"/>
+      <w:bookmarkEnd w:id="22"/>
     </w:p>
     <w:p>
       <w:pPr>
@@ -9723,11 +9585,11 @@
       <w:pPr>
         <w:pStyle w:val="Heading2"/>
       </w:pPr>
-      <w:bookmarkStart w:id="22" w:name="_Toc475193128"/>
+      <w:bookmarkStart w:id="23" w:name="_Toc475193128"/>
       <w:r>
         <w:t>Risk Aware Recommender Systems</w:t>
       </w:r>
-      <w:bookmarkEnd w:id="22"/>
+      <w:bookmarkEnd w:id="23"/>
     </w:p>
     <w:p>
       <w:pPr>
@@ -9758,11 +9620,11 @@
       <w:pPr>
         <w:pStyle w:val="Heading2"/>
       </w:pPr>
-      <w:bookmarkStart w:id="23" w:name="_Toc475193129"/>
+      <w:bookmarkStart w:id="24" w:name="_Toc475193129"/>
       <w:r>
         <w:t>Privacy Preserving Recommender Systems</w:t>
       </w:r>
-      <w:bookmarkEnd w:id="23"/>
+      <w:bookmarkEnd w:id="24"/>
     </w:p>
     <w:p>
       <w:pPr>
@@ -10058,16 +9920,8 @@
         <w:rPr>
           <w:lang w:val="en-CA"/>
         </w:rPr>
-        <w:t xml:space="preserve">, to address the significant challenges in privacy-preserving </w:t>
-      </w:r>
-      <w:proofErr w:type="spellStart"/>
-      <w:r>
-        <w:rPr>
-          <w:lang w:val="en-CA"/>
-        </w:rPr>
-        <w:t>locationaware</w:t>
-      </w:r>
-      <w:proofErr w:type="spellEnd"/>
+        <w:t>, to address the significant challenges in privacy-preserving locationaware</w:t>
+      </w:r>
       <w:r>
         <w:rPr>
           <w:lang w:val="en-CA"/>
@@ -10319,21 +10173,7 @@
         <w:rPr>
           <w:lang w:val="en-CA"/>
         </w:rPr>
-        <w:t xml:space="preserve">Netflix prize data set to investigate the privacy-accuracy </w:t>
-      </w:r>
-      <w:proofErr w:type="spellStart"/>
-      <w:r>
-        <w:rPr>
-          <w:lang w:val="en-CA"/>
-        </w:rPr>
-        <w:t>tradeoff</w:t>
-      </w:r>
-      <w:proofErr w:type="spellEnd"/>
-      <w:r>
-        <w:rPr>
-          <w:lang w:val="en-CA"/>
-        </w:rPr>
-        <w:t xml:space="preserve"> for different aggregation types. Through</w:t>
+        <w:t>Netflix prize data set to investigate the privacy-accuracy tradeoff for different aggregation types. Through</w:t>
       </w:r>
       <w:r>
         <w:rPr>
@@ -10743,7 +10583,6 @@
         </w:rPr>
         <w:t xml:space="preserve">in </w:t>
       </w:r>
-      <w:bookmarkStart w:id="24" w:name="_GoBack"/>
       <w:r>
         <w:rPr>
           <w:lang w:val="en-CA"/>
@@ -10928,19 +10767,11 @@
           <w:lang w:val="en-CA"/>
         </w:rPr>
       </w:pPr>
-      <w:proofErr w:type="gramStart"/>
-      <w:r>
-        <w:rPr>
-          <w:lang w:val="en-CA"/>
-        </w:rPr>
-        <w:t>trade-off</w:t>
-      </w:r>
-      <w:proofErr w:type="gramEnd"/>
-      <w:r>
-        <w:rPr>
-          <w:lang w:val="en-CA"/>
-        </w:rPr>
-        <w:t>,” unsolicited access to users’ sensitive information</w:t>
+      <w:r>
+        <w:rPr>
+          <w:lang w:val="en-CA"/>
+        </w:rPr>
+        <w:t>trade-off,” unsolicited access to users’ sensitive information</w:t>
       </w:r>
       <w:r>
         <w:rPr>
@@ -11062,7 +10893,6 @@
         <w:pStyle w:val="Heading2"/>
       </w:pPr>
       <w:bookmarkStart w:id="25" w:name="_Toc475193130"/>
-      <w:bookmarkEnd w:id="24"/>
       <w:r>
         <w:t>Privacy Preserving Methodologies for Recommender Systems</w:t>
       </w:r>
@@ -11574,7 +11404,7 @@
       <w:r>
         <w:rPr>
           <w:noProof/>
-          <w:lang w:val="en-CA" w:eastAsia="en-CA"/>
+          <w:lang w:val="en-IN" w:eastAsia="en-IN"/>
         </w:rPr>
         <w:drawing>
           <wp:inline distT="0" distB="0" distL="0" distR="0" wp14:anchorId="28ABB437" wp14:editId="5E2D6291">
@@ -12067,7 +11897,7 @@
       <w:r>
         <w:rPr>
           <w:noProof/>
-          <w:lang w:val="en-CA" w:eastAsia="en-CA"/>
+          <w:lang w:val="en-IN" w:eastAsia="en-IN"/>
         </w:rPr>
         <w:drawing>
           <wp:inline distT="0" distB="0" distL="0" distR="0">
@@ -12322,7 +12152,7 @@
       <w:r>
         <w:rPr>
           <w:noProof/>
-          <w:lang w:val="en-CA" w:eastAsia="en-CA"/>
+          <w:lang w:val="en-IN" w:eastAsia="en-IN"/>
         </w:rPr>
         <w:drawing>
           <wp:inline distT="0" distB="0" distL="0" distR="0" wp14:anchorId="081755F9" wp14:editId="0249E430">
@@ -12406,7 +12236,7 @@
       <w:r>
         <w:rPr>
           <w:noProof/>
-          <w:lang w:val="en-CA" w:eastAsia="en-CA"/>
+          <w:lang w:val="en-IN" w:eastAsia="en-IN"/>
         </w:rPr>
         <w:lastRenderedPageBreak/>
         <w:drawing>
@@ -12517,23 +12347,7 @@
         <w:t xml:space="preserve">The main task of the Aggregator agent </w:t>
       </w:r>
       <w:r>
-        <w:t xml:space="preserve">is to channel between the user interface and the various servers for computation, storage and generating recommendations. This specific goal is achieved by the proper distribution and redistribution of data within the system. The best example of an aggregator agent is a messaging brokers used in modern applications. Apache </w:t>
-      </w:r>
-      <w:proofErr w:type="spellStart"/>
-      <w:r>
-        <w:t>Kafa</w:t>
-      </w:r>
-      <w:proofErr w:type="spellEnd"/>
-      <w:r>
-        <w:t xml:space="preserve"> and </w:t>
-      </w:r>
-      <w:proofErr w:type="spellStart"/>
-      <w:r>
-        <w:t>RabbitMQ</w:t>
-      </w:r>
-      <w:proofErr w:type="spellEnd"/>
-      <w:r>
-        <w:t xml:space="preserve"> are two such message brokers. Together these two agents actives the objective of the data subsystem i.e. management and maintenance of the data pipelines within the system to enable the system.</w:t>
+        <w:t>is to channel between the user interface and the various servers for computation, storage and generating recommendations. This specific goal is achieved by the proper distribution and redistribution of data within the system. The best example of an aggregator agent is a messaging brokers used in modern applications. Apache Kafa and RabbitMQ are two such message brokers. Together these two agents actives the objective of the data subsystem i.e. management and maintenance of the data pipelines within the system to enable the system.</w:t>
       </w:r>
     </w:p>
     <w:p>
@@ -12564,7 +12378,7 @@
       <w:r>
         <w:rPr>
           <w:noProof/>
-          <w:lang w:val="en-CA" w:eastAsia="en-CA"/>
+          <w:lang w:val="en-IN" w:eastAsia="en-IN"/>
         </w:rPr>
         <w:drawing>
           <wp:inline distT="0" distB="0" distL="0" distR="0">
@@ -12731,7 +12545,7 @@
       <w:r>
         <w:rPr>
           <w:noProof/>
-          <w:lang w:val="en-CA" w:eastAsia="en-CA"/>
+          <w:lang w:val="en-IN" w:eastAsia="en-IN"/>
         </w:rPr>
         <w:drawing>
           <wp:inline distT="0" distB="0" distL="0" distR="0">
@@ -12838,7 +12652,7 @@
       <w:r>
         <w:rPr>
           <w:noProof/>
-          <w:lang w:val="en-CA" w:eastAsia="en-CA"/>
+          <w:lang w:val="en-IN" w:eastAsia="en-IN"/>
         </w:rPr>
         <w:lastRenderedPageBreak/>
         <w:drawing>
@@ -12930,7 +12744,7 @@
       <w:r>
         <w:rPr>
           <w:noProof/>
-          <w:lang w:val="en-CA" w:eastAsia="en-CA"/>
+          <w:lang w:val="en-IN" w:eastAsia="en-IN"/>
         </w:rPr>
         <w:lastRenderedPageBreak/>
         <w:drawing>
@@ -13108,7 +12922,7 @@
       <w:r>
         <w:rPr>
           <w:noProof/>
-          <w:lang w:val="en-CA" w:eastAsia="en-CA"/>
+          <w:lang w:val="en-IN" w:eastAsia="en-IN"/>
         </w:rPr>
         <w:drawing>
           <wp:inline distT="0" distB="0" distL="0" distR="0">
@@ -13214,7 +13028,7 @@
       <w:r>
         <w:rPr>
           <w:noProof/>
-          <w:lang w:val="en-CA" w:eastAsia="en-CA"/>
+          <w:lang w:val="en-IN" w:eastAsia="en-IN"/>
         </w:rPr>
         <w:drawing>
           <wp:inline distT="0" distB="0" distL="0" distR="0" wp14:anchorId="267FA37A" wp14:editId="09AF4408">
@@ -13316,7 +13130,7 @@
       <w:r>
         <w:rPr>
           <w:noProof/>
-          <w:lang w:val="en-CA" w:eastAsia="en-CA"/>
+          <w:lang w:val="en-IN" w:eastAsia="en-IN"/>
         </w:rPr>
         <w:drawing>
           <wp:inline distT="0" distB="0" distL="0" distR="0">
@@ -13481,7 +13295,7 @@
       <w:r>
         <w:rPr>
           <w:noProof/>
-          <w:lang w:val="en-CA" w:eastAsia="en-CA"/>
+          <w:lang w:val="en-IN" w:eastAsia="en-IN"/>
         </w:rPr>
         <w:lastRenderedPageBreak/>
         <w:drawing>
@@ -13638,7 +13452,7 @@
       <w:r>
         <w:rPr>
           <w:noProof/>
-          <w:lang w:val="en-CA" w:eastAsia="en-CA"/>
+          <w:lang w:val="en-IN" w:eastAsia="en-IN"/>
         </w:rPr>
         <w:drawing>
           <wp:inline distT="0" distB="0" distL="0" distR="0">
@@ -13796,7 +13610,7 @@
       <w:r>
         <w:rPr>
           <w:noProof/>
-          <w:lang w:val="en-CA" w:eastAsia="en-CA"/>
+          <w:lang w:val="en-IN" w:eastAsia="en-IN"/>
         </w:rPr>
         <w:drawing>
           <wp:inline distT="0" distB="0" distL="0" distR="0">
@@ -13939,7 +13753,7 @@
       <w:r>
         <w:rPr>
           <w:noProof/>
-          <w:lang w:val="en-CA" w:eastAsia="en-CA"/>
+          <w:lang w:val="en-IN" w:eastAsia="en-IN"/>
         </w:rPr>
         <w:drawing>
           <wp:inline distT="0" distB="0" distL="0" distR="0">
@@ -14083,7 +13897,7 @@
       <w:r>
         <w:rPr>
           <w:noProof/>
-          <w:lang w:val="en-CA" w:eastAsia="en-CA"/>
+          <w:lang w:val="en-IN" w:eastAsia="en-IN"/>
         </w:rPr>
         <w:drawing>
           <wp:inline distT="0" distB="0" distL="0" distR="0">
@@ -14494,7 +14308,7 @@
       <w:r>
         <w:rPr>
           <w:noProof/>
-          <w:lang w:val="en-CA" w:eastAsia="en-CA"/>
+          <w:lang w:val="en-IN" w:eastAsia="en-IN"/>
         </w:rPr>
         <w:drawing>
           <wp:inline distT="0" distB="0" distL="0" distR="0">
@@ -14792,7 +14606,7 @@
       <w:r>
         <w:rPr>
           <w:noProof/>
-          <w:lang w:val="en-CA" w:eastAsia="en-CA"/>
+          <w:lang w:val="en-IN" w:eastAsia="en-IN"/>
         </w:rPr>
         <w:lastRenderedPageBreak/>
         <w:drawing>
@@ -14991,14 +14805,12 @@
         </w:rPr>
         <w:t>“</w:t>
       </w:r>
-      <w:proofErr w:type="spellStart"/>
       <w:r>
         <w:rPr>
           <w:lang w:val="en-CA"/>
         </w:rPr>
         <w:t>RésuMatcher</w:t>
       </w:r>
-      <w:proofErr w:type="spellEnd"/>
       <w:r>
         <w:rPr>
           <w:lang w:val="en-CA"/>
@@ -15009,36 +14821,20 @@
         <w:rPr>
           <w:lang w:val="en-CA"/>
         </w:rPr>
-        <w:t xml:space="preserve">, which intelligently extracts the qualifications and experience of a job seeker directly from his/her résumé, and relevant information about the qualifications and experience requirements of job postings. Using a novel statistical similarity index, </w:t>
-      </w:r>
-      <w:proofErr w:type="spellStart"/>
+        <w:t xml:space="preserve">, which intelligently extracts the qualifications and experience of a job seeker directly from his/her résumé, and relevant information about the qualifications and experience requirements of job postings. Using a novel statistical similarity index, RésuMatcher returns results that are more relevant to the job seekers experience, academic, and technical qualifications, with minimal active user input. </w:t>
+      </w:r>
+      <w:r>
+        <w:rPr>
+          <w:lang w:val="en-CA"/>
+        </w:rPr>
+        <w:t xml:space="preserve">The two figures describe the </w:t>
+      </w:r>
       <w:r>
         <w:rPr>
           <w:lang w:val="en-CA"/>
         </w:rPr>
         <w:t>RésuMatcher</w:t>
       </w:r>
-      <w:proofErr w:type="spellEnd"/>
-      <w:r>
-        <w:rPr>
-          <w:lang w:val="en-CA"/>
-        </w:rPr>
-        <w:t xml:space="preserve"> returns results that are more relevant to the job seekers experience, academic, and technical qualifications, with minimal active user input. </w:t>
-      </w:r>
-      <w:r>
-        <w:rPr>
-          <w:lang w:val="en-CA"/>
-        </w:rPr>
-        <w:t xml:space="preserve">The two figures describe the </w:t>
-      </w:r>
-      <w:proofErr w:type="spellStart"/>
-      <w:r>
-        <w:rPr>
-          <w:lang w:val="en-CA"/>
-        </w:rPr>
-        <w:t>RésuMatcher</w:t>
-      </w:r>
-      <w:proofErr w:type="spellEnd"/>
       <w:r>
         <w:rPr>
           <w:lang w:val="en-CA"/>
@@ -15096,7 +14892,7 @@
       <w:r>
         <w:rPr>
           <w:noProof/>
-          <w:lang w:val="en-CA" w:eastAsia="en-CA"/>
+          <w:lang w:val="en-IN" w:eastAsia="en-IN"/>
         </w:rPr>
         <w:drawing>
           <wp:inline distT="0" distB="0" distL="0" distR="0">
@@ -15152,7 +14948,7 @@
       <w:r>
         <w:rPr>
           <w:noProof/>
-          <w:lang w:val="en-CA" w:eastAsia="en-CA"/>
+          <w:lang w:val="en-IN" w:eastAsia="en-IN"/>
         </w:rPr>
         <w:lastRenderedPageBreak/>
         <w:drawing>
@@ -15271,7 +15067,7 @@
       <w:r>
         <w:rPr>
           <w:noProof/>
-          <w:lang w:val="en-CA" w:eastAsia="en-CA"/>
+          <w:lang w:val="en-IN" w:eastAsia="en-IN"/>
         </w:rPr>
         <w:drawing>
           <wp:inline distT="0" distB="0" distL="0" distR="0">
@@ -15432,7 +15228,7 @@
       <w:r>
         <w:rPr>
           <w:noProof/>
-          <w:lang w:val="en-CA" w:eastAsia="en-CA"/>
+          <w:lang w:val="en-IN" w:eastAsia="en-IN"/>
         </w:rPr>
         <w:drawing>
           <wp:inline distT="0" distB="0" distL="0" distR="0">
@@ -15623,7 +15419,7 @@
       <w:r>
         <w:rPr>
           <w:noProof/>
-          <w:lang w:val="en-CA" w:eastAsia="en-CA"/>
+          <w:lang w:val="en-IN" w:eastAsia="en-IN"/>
         </w:rPr>
         <w:lastRenderedPageBreak/>
         <w:drawing>
@@ -15733,7 +15529,7 @@
       <w:r>
         <w:rPr>
           <w:noProof/>
-          <w:lang w:val="en-CA" w:eastAsia="en-CA"/>
+          <w:lang w:val="en-IN" w:eastAsia="en-IN"/>
         </w:rPr>
         <w:lastRenderedPageBreak/>
         <w:drawing>
@@ -15857,7 +15653,7 @@
       <w:r>
         <w:rPr>
           <w:noProof/>
-          <w:lang w:val="en-CA" w:eastAsia="en-CA"/>
+          <w:lang w:val="en-IN" w:eastAsia="en-IN"/>
         </w:rPr>
         <w:lastRenderedPageBreak/>
         <w:drawing>
@@ -16110,23 +15906,7 @@
         <w:t xml:space="preserve">[1] </w:t>
       </w:r>
       <w:r>
-        <w:t xml:space="preserve">Girardi, Rosario, and Leandro </w:t>
-      </w:r>
-      <w:proofErr w:type="spellStart"/>
-      <w:r>
-        <w:t>Balby</w:t>
-      </w:r>
-      <w:proofErr w:type="spellEnd"/>
-      <w:r>
-        <w:t xml:space="preserve"> </w:t>
-      </w:r>
-      <w:proofErr w:type="spellStart"/>
-      <w:r>
-        <w:t>Marinho</w:t>
-      </w:r>
-      <w:proofErr w:type="spellEnd"/>
-      <w:r>
-        <w:t>. "A domain model of Web recommender systems based on usage mining and collaborative filtering." </w:t>
+        <w:t>Girardi, Rosario, and Leandro Balby Marinho. "A domain model of Web recommender systems based on usage mining and collaborative filtering." </w:t>
       </w:r>
       <w:r>
         <w:rPr>
@@ -16156,15 +15936,7 @@
         <w:t xml:space="preserve"> </w:t>
       </w:r>
       <w:r>
-        <w:t xml:space="preserve">Rasmussen, Curtis, and </w:t>
-      </w:r>
-      <w:proofErr w:type="spellStart"/>
-      <w:r>
-        <w:t>Rozita</w:t>
-      </w:r>
-      <w:proofErr w:type="spellEnd"/>
-      <w:r>
-        <w:t xml:space="preserve"> Dara. "Recommender Systems for Privacy Management: A Framework." </w:t>
+        <w:t>Rasmussen, Curtis, and Rozita Dara. "Recommender Systems for Privacy Management: A Framework." </w:t>
       </w:r>
       <w:r>
         <w:rPr>
@@ -16193,37 +15965,8 @@
         </w:rPr>
         <w:t xml:space="preserve"> </w:t>
       </w:r>
-      <w:proofErr w:type="spellStart"/>
-      <w:r>
-        <w:t>Sankar</w:t>
-      </w:r>
-      <w:proofErr w:type="spellEnd"/>
-      <w:r>
-        <w:t xml:space="preserve">, C. </w:t>
-      </w:r>
-      <w:proofErr w:type="spellStart"/>
-      <w:r>
-        <w:t>Prem</w:t>
-      </w:r>
-      <w:proofErr w:type="spellEnd"/>
-      <w:r>
-        <w:t xml:space="preserve">, R. </w:t>
-      </w:r>
-      <w:proofErr w:type="spellStart"/>
-      <w:r>
-        <w:t>Vidyaraj</w:t>
-      </w:r>
-      <w:proofErr w:type="spellEnd"/>
-      <w:r>
-        <w:t xml:space="preserve">, and K. </w:t>
-      </w:r>
-      <w:proofErr w:type="spellStart"/>
-      <w:r>
-        <w:t>Satheesh</w:t>
-      </w:r>
-      <w:proofErr w:type="spellEnd"/>
-      <w:r>
-        <w:t xml:space="preserve"> Kumar. "Trust Based Stock Recommendation System–A Social Network Analysis Approach." </w:t>
+      <w:r>
+        <w:t>Sankar, C. Prem, R. Vidyaraj, and K. Satheesh Kumar. "Trust Based Stock Recommendation System–A Social Network Analysis Approach." </w:t>
       </w:r>
       <w:r>
         <w:rPr>
@@ -16253,54 +15996,14 @@
         <w:t xml:space="preserve"> </w:t>
       </w:r>
       <w:r>
-        <w:t xml:space="preserve">Zhao, Vicky Na, Melody </w:t>
-      </w:r>
-      <w:proofErr w:type="spellStart"/>
-      <w:r>
-        <w:t>Moh</w:t>
-      </w:r>
-      <w:proofErr w:type="spellEnd"/>
-      <w:r>
-        <w:t xml:space="preserve">, and </w:t>
-      </w:r>
-      <w:proofErr w:type="spellStart"/>
-      <w:r>
-        <w:t>Teng</w:t>
-      </w:r>
-      <w:proofErr w:type="spellEnd"/>
-      <w:r>
-        <w:t xml:space="preserve">-Sheng </w:t>
-      </w:r>
-      <w:proofErr w:type="spellStart"/>
-      <w:r>
-        <w:t>Moh</w:t>
-      </w:r>
-      <w:proofErr w:type="spellEnd"/>
-      <w:r>
-        <w:t>. "Contextual-Aware Hybrid Recommender System for Mixed Cold-Start Problems in Privacy Protection." </w:t>
+        <w:t>Zhao, Vicky Na, Melody Moh, and Teng-Sheng Moh. "Contextual-Aware Hybrid Recommender System for Mixed Cold-Start Problems in Privacy Protection." </w:t>
       </w:r>
       <w:r>
         <w:rPr>
           <w:i/>
           <w:iCs/>
         </w:rPr>
-        <w:t>Big Data Security on Cloud (</w:t>
-      </w:r>
-      <w:proofErr w:type="spellStart"/>
-      <w:r>
-        <w:rPr>
-          <w:i/>
-          <w:iCs/>
-        </w:rPr>
-        <w:t>BigDataSecurity</w:t>
-      </w:r>
-      <w:proofErr w:type="spellEnd"/>
-      <w:r>
-        <w:rPr>
-          <w:i/>
-          <w:iCs/>
-        </w:rPr>
-        <w:t>), IEEE International Conference on High Performance and Smart Computing (HPSC), and IEEE International Conference on Intelligent Data and Security (IDS), 2016 IEEE 2nd International Conference on</w:t>
+        <w:t>Big Data Security on Cloud (BigDataSecurity), IEEE International Conference on High Performance and Smart Computing (HPSC), and IEEE International Conference on Intelligent Data and Security (IDS), 2016 IEEE 2nd International Conference on</w:t>
       </w:r>
       <w:r>
         <w:t>. IEEE, 2016.</w:t>
@@ -16322,29 +16025,8 @@
         </w:rPr>
         <w:t xml:space="preserve"> </w:t>
       </w:r>
-      <w:proofErr w:type="spellStart"/>
-      <w:r>
-        <w:t>Elmisery</w:t>
-      </w:r>
-      <w:proofErr w:type="spellEnd"/>
-      <w:r>
-        <w:t xml:space="preserve">, Ahmed M., </w:t>
-      </w:r>
-      <w:proofErr w:type="spellStart"/>
-      <w:r>
-        <w:t>Seungmin</w:t>
-      </w:r>
-      <w:proofErr w:type="spellEnd"/>
-      <w:r>
-        <w:t xml:space="preserve"> Rho, and Dmitri </w:t>
-      </w:r>
-      <w:proofErr w:type="spellStart"/>
-      <w:r>
-        <w:t>Botvich</w:t>
-      </w:r>
-      <w:proofErr w:type="spellEnd"/>
-      <w:r>
-        <w:t>. "Collaborative privacy framework for minimizing privacy risks in an IPTV social recommender service." </w:t>
+      <w:r>
+        <w:t>Elmisery, Ahmed M., Seungmin Rho, and Dmitri Botvich. "Collaborative privacy framework for minimizing privacy risks in an IPTV social recommender service." </w:t>
       </w:r>
       <w:r>
         <w:rPr>
@@ -16374,15 +16056,7 @@
         <w:t xml:space="preserve"> </w:t>
       </w:r>
       <w:r>
-        <w:t xml:space="preserve">Ma, </w:t>
-      </w:r>
-      <w:proofErr w:type="spellStart"/>
-      <w:r>
-        <w:t>Xindi</w:t>
-      </w:r>
-      <w:proofErr w:type="spellEnd"/>
-      <w:r>
-        <w:t>, et al. "APPLET: a privacy-preserving framework for location-aware recommender system." </w:t>
+        <w:t>Ma, Xindi, et al. "APPLET: a privacy-preserving framework for location-aware recommender system." </w:t>
       </w:r>
       <w:r>
         <w:rPr>
@@ -16411,21 +16085,8 @@
         </w:rPr>
         <w:t xml:space="preserve"> </w:t>
       </w:r>
-      <w:proofErr w:type="spellStart"/>
-      <w:r>
-        <w:t>Bouneffouf</w:t>
-      </w:r>
-      <w:proofErr w:type="spellEnd"/>
-      <w:r>
-        <w:t xml:space="preserve">, </w:t>
-      </w:r>
-      <w:proofErr w:type="spellStart"/>
-      <w:r>
-        <w:t>Djallel</w:t>
-      </w:r>
-      <w:proofErr w:type="spellEnd"/>
-      <w:r>
-        <w:t>. </w:t>
+      <w:r>
+        <w:t>Bouneffouf, Djallel. </w:t>
       </w:r>
       <w:r>
         <w:rPr>
@@ -16435,23 +16096,7 @@
         <w:t>DRARS, A Dynamic Risk-Aware Recommender System</w:t>
       </w:r>
       <w:r>
-        <w:t xml:space="preserve">. Diss. </w:t>
-      </w:r>
-      <w:proofErr w:type="spellStart"/>
-      <w:r>
-        <w:t>Institut</w:t>
-      </w:r>
-      <w:proofErr w:type="spellEnd"/>
-      <w:r>
-        <w:t xml:space="preserve"> National des </w:t>
-      </w:r>
-      <w:proofErr w:type="spellStart"/>
-      <w:r>
-        <w:t>Télécommunications</w:t>
-      </w:r>
-      <w:proofErr w:type="spellEnd"/>
-      <w:r>
-        <w:t>, 2013.</w:t>
+        <w:t>. Diss. Institut National des Télécommunications, 2013.</w:t>
       </w:r>
     </w:p>
     <w:p>
@@ -16471,23 +16116,7 @@
         <w:t xml:space="preserve"> </w:t>
       </w:r>
       <w:r>
-        <w:t xml:space="preserve">Wang, </w:t>
-      </w:r>
-      <w:proofErr w:type="spellStart"/>
-      <w:r>
-        <w:t>Zhibo</w:t>
-      </w:r>
-      <w:proofErr w:type="spellEnd"/>
-      <w:r>
-        <w:t>, et al. "</w:t>
-      </w:r>
-      <w:proofErr w:type="spellStart"/>
-      <w:r>
-        <w:t>Friendbook</w:t>
-      </w:r>
-      <w:proofErr w:type="spellEnd"/>
-      <w:r>
-        <w:t>: a semantic-based friend recommendation system for social networks." </w:t>
+        <w:t>Wang, Zhibo, et al. "Friendbook: a semantic-based friend recommendation system for social networks." </w:t>
       </w:r>
       <w:r>
         <w:rPr>
@@ -16516,45 +16145,8 @@
         </w:rPr>
         <w:t xml:space="preserve"> </w:t>
       </w:r>
-      <w:proofErr w:type="spellStart"/>
-      <w:r>
-        <w:t>Guo</w:t>
-      </w:r>
-      <w:proofErr w:type="spellEnd"/>
-      <w:r>
-        <w:t xml:space="preserve">, </w:t>
-      </w:r>
-      <w:proofErr w:type="spellStart"/>
-      <w:r>
-        <w:t>Shiqiang</w:t>
-      </w:r>
-      <w:proofErr w:type="spellEnd"/>
-      <w:r>
-        <w:t xml:space="preserve">, </w:t>
-      </w:r>
-      <w:proofErr w:type="spellStart"/>
-      <w:r>
-        <w:t>Folami</w:t>
-      </w:r>
-      <w:proofErr w:type="spellEnd"/>
-      <w:r>
-        <w:t xml:space="preserve"> </w:t>
-      </w:r>
-      <w:proofErr w:type="spellStart"/>
-      <w:r>
-        <w:t>Alamudun</w:t>
-      </w:r>
-      <w:proofErr w:type="spellEnd"/>
-      <w:r>
-        <w:t>, and Tracy Hammond. "</w:t>
-      </w:r>
-      <w:proofErr w:type="spellStart"/>
-      <w:r>
-        <w:t>RésuMatcher</w:t>
-      </w:r>
-      <w:proofErr w:type="spellEnd"/>
-      <w:r>
-        <w:t>: A personalized résumé-job matching system." </w:t>
+      <w:r>
+        <w:t>Guo, Shiqiang, Folami Alamudun, and Tracy Hammond. "RésuMatcher: A personalized résumé-job matching system." </w:t>
       </w:r>
       <w:r>
         <w:rPr>
@@ -16584,15 +16176,7 @@
         <w:t xml:space="preserve"> </w:t>
       </w:r>
       <w:r>
-        <w:t xml:space="preserve">Lu, Yao, Sandy El </w:t>
-      </w:r>
-      <w:proofErr w:type="spellStart"/>
-      <w:r>
-        <w:t>Helou</w:t>
-      </w:r>
-      <w:proofErr w:type="spellEnd"/>
-      <w:r>
-        <w:t>, and Denis Gillet. "A recommender system for job seeking and recruiting website." </w:t>
+        <w:t>Lu, Yao, Sandy El Helou, and Denis Gillet. "A recommender system for job seeking and recruiting website." </w:t>
       </w:r>
       <w:r>
         <w:rPr>
@@ -16622,21 +16206,8 @@
         </w:rPr>
         <w:t xml:space="preserve"> </w:t>
       </w:r>
-      <w:proofErr w:type="spellStart"/>
-      <w:r>
-        <w:t>McSherry</w:t>
-      </w:r>
-      <w:proofErr w:type="spellEnd"/>
-      <w:r>
-        <w:t xml:space="preserve">, Frank, and Ilya </w:t>
-      </w:r>
-      <w:proofErr w:type="spellStart"/>
-      <w:r>
-        <w:t>Mironov</w:t>
-      </w:r>
-      <w:proofErr w:type="spellEnd"/>
-      <w:r>
-        <w:t>. "Differentially private recommender systems: building privacy into the net." </w:t>
+      <w:r>
+        <w:t>McSherry, Frank, and Ilya Mironov. "Differentially private recommender systems: building privacy into the net." </w:t>
       </w:r>
       <w:r>
         <w:rPr>
@@ -16665,13 +16236,8 @@
         </w:rPr>
         <w:t xml:space="preserve"> </w:t>
       </w:r>
-      <w:proofErr w:type="spellStart"/>
-      <w:r>
-        <w:t>Shokri</w:t>
-      </w:r>
-      <w:proofErr w:type="spellEnd"/>
-      <w:r>
-        <w:t>, Reza, et al. "Preserving privacy in collaborative filtering through distributed aggregation of offline profiles." </w:t>
+      <w:r>
+        <w:t>Shokri, Reza, et al. "Preserving privacy in collaborative filtering through distributed aggregation of offline profiles." </w:t>
       </w:r>
       <w:r>
         <w:rPr>
@@ -16731,23 +16297,7 @@
         <w:t xml:space="preserve"> </w:t>
       </w:r>
       <w:r>
-        <w:t xml:space="preserve">Zhang, Bo, Na Wang, and </w:t>
-      </w:r>
-      <w:proofErr w:type="spellStart"/>
-      <w:r>
-        <w:t>Hongxia</w:t>
-      </w:r>
-      <w:proofErr w:type="spellEnd"/>
-      <w:r>
-        <w:t xml:space="preserve"> </w:t>
-      </w:r>
-      <w:proofErr w:type="spellStart"/>
-      <w:r>
-        <w:t>Jin</w:t>
-      </w:r>
-      <w:proofErr w:type="spellEnd"/>
-      <w:r>
-        <w:t>. "Privacy concerns in online recommender systems: influences of control and user data input." </w:t>
+        <w:t>Zhang, Bo, Na Wang, and Hongxia Jin. "Privacy concerns in online recommender systems: influences of control and user data input." </w:t>
       </w:r>
       <w:r>
         <w:rPr>
@@ -16807,15 +16357,7 @@
         <w:t xml:space="preserve"> </w:t>
       </w:r>
       <w:r>
-        <w:t xml:space="preserve">El </w:t>
-      </w:r>
-      <w:proofErr w:type="spellStart"/>
-      <w:r>
-        <w:t>Helou</w:t>
-      </w:r>
-      <w:proofErr w:type="spellEnd"/>
-      <w:r>
-        <w:t>, Sandy, et al. "The 3A contextual ranking system: simultaneously recommending actors, assets, and group activities." </w:t>
+        <w:t>El Helou, Sandy, et al. "The 3A contextual ranking system: simultaneously recommending actors, assets, and group activities." </w:t>
       </w:r>
       <w:r>
         <w:rPr>
@@ -16842,7 +16384,7 @@
 </file>
 
 <file path=word/endnotes.xml><?xml version="1.0" encoding="utf-8"?>
-<w:endnotes xmlns:wpc="http://schemas.microsoft.com/office/word/2010/wordprocessingCanvas" xmlns:mc="http://schemas.openxmlformats.org/markup-compatibility/2006" xmlns:o="urn:schemas-microsoft-com:office:office" xmlns:r="http://schemas.openxmlformats.org/officeDocument/2006/relationships" xmlns:m="http://schemas.openxmlformats.org/officeDocument/2006/math" xmlns:v="urn:schemas-microsoft-com:vml" xmlns:wp14="http://schemas.microsoft.com/office/word/2010/wordprocessingDrawing" xmlns:wp="http://schemas.openxmlformats.org/drawingml/2006/wordprocessingDrawing" xmlns:w10="urn:schemas-microsoft-com:office:word" xmlns:w="http://schemas.openxmlformats.org/wordprocessingml/2006/main" xmlns:w14="http://schemas.microsoft.com/office/word/2010/wordml" xmlns:w15="http://schemas.microsoft.com/office/word/2012/wordml" xmlns:wpg="http://schemas.microsoft.com/office/word/2010/wordprocessingGroup" xmlns:wpi="http://schemas.microsoft.com/office/word/2010/wordprocessingInk" xmlns:wne="http://schemas.microsoft.com/office/word/2006/wordml" xmlns:wps="http://schemas.microsoft.com/office/word/2010/wordprocessingShape" mc:Ignorable="w14 w15 wp14">
+<w:endnotes xmlns:wpc="http://schemas.microsoft.com/office/word/2010/wordprocessingCanvas" xmlns:cx="http://schemas.microsoft.com/office/drawing/2014/chartex" xmlns:cx1="http://schemas.microsoft.com/office/drawing/2015/9/8/chartex" xmlns:cx2="http://schemas.microsoft.com/office/drawing/2015/10/21/chartex" xmlns:cx3="http://schemas.microsoft.com/office/drawing/2016/5/9/chartex" xmlns:cx4="http://schemas.microsoft.com/office/drawing/2016/5/10/chartex" xmlns:cx5="http://schemas.microsoft.com/office/drawing/2016/5/11/chartex" xmlns:mc="http://schemas.openxmlformats.org/markup-compatibility/2006" xmlns:o="urn:schemas-microsoft-com:office:office" xmlns:r="http://schemas.openxmlformats.org/officeDocument/2006/relationships" xmlns:m="http://schemas.openxmlformats.org/officeDocument/2006/math" xmlns:v="urn:schemas-microsoft-com:vml" xmlns:wp14="http://schemas.microsoft.com/office/word/2010/wordprocessingDrawing" xmlns:wp="http://schemas.openxmlformats.org/drawingml/2006/wordprocessingDrawing" xmlns:w10="urn:schemas-microsoft-com:office:word" xmlns:w="http://schemas.openxmlformats.org/wordprocessingml/2006/main" xmlns:w14="http://schemas.microsoft.com/office/word/2010/wordml" xmlns:w15="http://schemas.microsoft.com/office/word/2012/wordml" xmlns:w16se="http://schemas.microsoft.com/office/word/2015/wordml/symex" xmlns:wpg="http://schemas.microsoft.com/office/word/2010/wordprocessingGroup" xmlns:wpi="http://schemas.microsoft.com/office/word/2010/wordprocessingInk" xmlns:wne="http://schemas.microsoft.com/office/word/2006/wordml" xmlns:wps="http://schemas.microsoft.com/office/word/2010/wordprocessingShape" mc:Ignorable="w14 w15 w16se wp14">
   <w:endnote w:type="separator" w:id="-1">
     <w:p>
       <w:pPr>
@@ -16867,7 +16409,7 @@
 </file>
 
 <file path=word/footer1.xml><?xml version="1.0" encoding="utf-8"?>
-<w:ftr xmlns:wpc="http://schemas.microsoft.com/office/word/2010/wordprocessingCanvas" xmlns:mc="http://schemas.openxmlformats.org/markup-compatibility/2006" xmlns:o="urn:schemas-microsoft-com:office:office" xmlns:r="http://schemas.openxmlformats.org/officeDocument/2006/relationships" xmlns:m="http://schemas.openxmlformats.org/officeDocument/2006/math" xmlns:v="urn:schemas-microsoft-com:vml" xmlns:wp14="http://schemas.microsoft.com/office/word/2010/wordprocessingDrawing" xmlns:wp="http://schemas.openxmlformats.org/drawingml/2006/wordprocessingDrawing" xmlns:w10="urn:schemas-microsoft-com:office:word" xmlns:w="http://schemas.openxmlformats.org/wordprocessingml/2006/main" xmlns:w14="http://schemas.microsoft.com/office/word/2010/wordml" xmlns:w15="http://schemas.microsoft.com/office/word/2012/wordml" xmlns:wpg="http://schemas.microsoft.com/office/word/2010/wordprocessingGroup" xmlns:wpi="http://schemas.microsoft.com/office/word/2010/wordprocessingInk" xmlns:wne="http://schemas.microsoft.com/office/word/2006/wordml" xmlns:wps="http://schemas.microsoft.com/office/word/2010/wordprocessingShape" mc:Ignorable="w14 w15 wp14">
+<w:ftr xmlns:wpc="http://schemas.microsoft.com/office/word/2010/wordprocessingCanvas" xmlns:cx="http://schemas.microsoft.com/office/drawing/2014/chartex" xmlns:cx1="http://schemas.microsoft.com/office/drawing/2015/9/8/chartex" xmlns:cx2="http://schemas.microsoft.com/office/drawing/2015/10/21/chartex" xmlns:cx3="http://schemas.microsoft.com/office/drawing/2016/5/9/chartex" xmlns:cx4="http://schemas.microsoft.com/office/drawing/2016/5/10/chartex" xmlns:cx5="http://schemas.microsoft.com/office/drawing/2016/5/11/chartex" xmlns:mc="http://schemas.openxmlformats.org/markup-compatibility/2006" xmlns:o="urn:schemas-microsoft-com:office:office" xmlns:r="http://schemas.openxmlformats.org/officeDocument/2006/relationships" xmlns:m="http://schemas.openxmlformats.org/officeDocument/2006/math" xmlns:v="urn:schemas-microsoft-com:vml" xmlns:wp14="http://schemas.microsoft.com/office/word/2010/wordprocessingDrawing" xmlns:wp="http://schemas.openxmlformats.org/drawingml/2006/wordprocessingDrawing" xmlns:w10="urn:schemas-microsoft-com:office:word" xmlns:w="http://schemas.openxmlformats.org/wordprocessingml/2006/main" xmlns:w14="http://schemas.microsoft.com/office/word/2010/wordml" xmlns:w15="http://schemas.microsoft.com/office/word/2012/wordml" xmlns:w16se="http://schemas.microsoft.com/office/word/2015/wordml/symex" xmlns:wpg="http://schemas.microsoft.com/office/word/2010/wordprocessingGroup" xmlns:wpi="http://schemas.microsoft.com/office/word/2010/wordprocessingInk" xmlns:wne="http://schemas.microsoft.com/office/word/2006/wordml" xmlns:wps="http://schemas.microsoft.com/office/word/2010/wordprocessingShape" mc:Ignorable="w14 w15 w16se wp14">
   <w:p>
     <w:pPr>
       <w:pStyle w:val="Footer"/>
@@ -16911,7 +16453,7 @@
 </file>
 
 <file path=word/footer2.xml><?xml version="1.0" encoding="utf-8"?>
-<w:ftr xmlns:wpc="http://schemas.microsoft.com/office/word/2010/wordprocessingCanvas" xmlns:mc="http://schemas.openxmlformats.org/markup-compatibility/2006" xmlns:o="urn:schemas-microsoft-com:office:office" xmlns:r="http://schemas.openxmlformats.org/officeDocument/2006/relationships" xmlns:m="http://schemas.openxmlformats.org/officeDocument/2006/math" xmlns:v="urn:schemas-microsoft-com:vml" xmlns:wp14="http://schemas.microsoft.com/office/word/2010/wordprocessingDrawing" xmlns:wp="http://schemas.openxmlformats.org/drawingml/2006/wordprocessingDrawing" xmlns:w10="urn:schemas-microsoft-com:office:word" xmlns:w="http://schemas.openxmlformats.org/wordprocessingml/2006/main" xmlns:w14="http://schemas.microsoft.com/office/word/2010/wordml" xmlns:w15="http://schemas.microsoft.com/office/word/2012/wordml" xmlns:wpg="http://schemas.microsoft.com/office/word/2010/wordprocessingGroup" xmlns:wpi="http://schemas.microsoft.com/office/word/2010/wordprocessingInk" xmlns:wne="http://schemas.microsoft.com/office/word/2006/wordml" xmlns:wps="http://schemas.microsoft.com/office/word/2010/wordprocessingShape" mc:Ignorable="w14 w15 wp14">
+<w:ftr xmlns:wpc="http://schemas.microsoft.com/office/word/2010/wordprocessingCanvas" xmlns:cx="http://schemas.microsoft.com/office/drawing/2014/chartex" xmlns:cx1="http://schemas.microsoft.com/office/drawing/2015/9/8/chartex" xmlns:cx2="http://schemas.microsoft.com/office/drawing/2015/10/21/chartex" xmlns:cx3="http://schemas.microsoft.com/office/drawing/2016/5/9/chartex" xmlns:cx4="http://schemas.microsoft.com/office/drawing/2016/5/10/chartex" xmlns:cx5="http://schemas.microsoft.com/office/drawing/2016/5/11/chartex" xmlns:mc="http://schemas.openxmlformats.org/markup-compatibility/2006" xmlns:o="urn:schemas-microsoft-com:office:office" xmlns:r="http://schemas.openxmlformats.org/officeDocument/2006/relationships" xmlns:m="http://schemas.openxmlformats.org/officeDocument/2006/math" xmlns:v="urn:schemas-microsoft-com:vml" xmlns:wp14="http://schemas.microsoft.com/office/word/2010/wordprocessingDrawing" xmlns:wp="http://schemas.openxmlformats.org/drawingml/2006/wordprocessingDrawing" xmlns:w10="urn:schemas-microsoft-com:office:word" xmlns:w="http://schemas.openxmlformats.org/wordprocessingml/2006/main" xmlns:w14="http://schemas.microsoft.com/office/word/2010/wordml" xmlns:w15="http://schemas.microsoft.com/office/word/2012/wordml" xmlns:w16se="http://schemas.microsoft.com/office/word/2015/wordml/symex" xmlns:wpg="http://schemas.microsoft.com/office/word/2010/wordprocessingGroup" xmlns:wpi="http://schemas.microsoft.com/office/word/2010/wordprocessingInk" xmlns:wne="http://schemas.microsoft.com/office/word/2006/wordml" xmlns:wps="http://schemas.microsoft.com/office/word/2010/wordprocessingShape" mc:Ignorable="w14 w15 w16se wp14">
   <w:p>
     <w:pPr>
       <w:pStyle w:val="Footer"/>
@@ -16942,7 +16484,7 @@
         <w:rStyle w:val="PageNumber"/>
         <w:noProof/>
       </w:rPr>
-      <w:t>32</w:t>
+      <w:t>21</w:t>
     </w:r>
     <w:r>
       <w:rPr>
@@ -16955,7 +16497,7 @@
 </file>
 
 <file path=word/footer3.xml><?xml version="1.0" encoding="utf-8"?>
-<w:ftr xmlns:wpc="http://schemas.microsoft.com/office/word/2010/wordprocessingCanvas" xmlns:mc="http://schemas.openxmlformats.org/markup-compatibility/2006" xmlns:o="urn:schemas-microsoft-com:office:office" xmlns:r="http://schemas.openxmlformats.org/officeDocument/2006/relationships" xmlns:m="http://schemas.openxmlformats.org/officeDocument/2006/math" xmlns:v="urn:schemas-microsoft-com:vml" xmlns:wp14="http://schemas.microsoft.com/office/word/2010/wordprocessingDrawing" xmlns:wp="http://schemas.openxmlformats.org/drawingml/2006/wordprocessingDrawing" xmlns:w10="urn:schemas-microsoft-com:office:word" xmlns:w="http://schemas.openxmlformats.org/wordprocessingml/2006/main" xmlns:w14="http://schemas.microsoft.com/office/word/2010/wordml" xmlns:w15="http://schemas.microsoft.com/office/word/2012/wordml" xmlns:wpg="http://schemas.microsoft.com/office/word/2010/wordprocessingGroup" xmlns:wpi="http://schemas.microsoft.com/office/word/2010/wordprocessingInk" xmlns:wne="http://schemas.microsoft.com/office/word/2006/wordml" xmlns:wps="http://schemas.microsoft.com/office/word/2010/wordprocessingShape" mc:Ignorable="w14 w15 wp14">
+<w:ftr xmlns:wpc="http://schemas.microsoft.com/office/word/2010/wordprocessingCanvas" xmlns:cx="http://schemas.microsoft.com/office/drawing/2014/chartex" xmlns:cx1="http://schemas.microsoft.com/office/drawing/2015/9/8/chartex" xmlns:cx2="http://schemas.microsoft.com/office/drawing/2015/10/21/chartex" xmlns:cx3="http://schemas.microsoft.com/office/drawing/2016/5/9/chartex" xmlns:cx4="http://schemas.microsoft.com/office/drawing/2016/5/10/chartex" xmlns:cx5="http://schemas.microsoft.com/office/drawing/2016/5/11/chartex" xmlns:mc="http://schemas.openxmlformats.org/markup-compatibility/2006" xmlns:o="urn:schemas-microsoft-com:office:office" xmlns:r="http://schemas.openxmlformats.org/officeDocument/2006/relationships" xmlns:m="http://schemas.openxmlformats.org/officeDocument/2006/math" xmlns:v="urn:schemas-microsoft-com:vml" xmlns:wp14="http://schemas.microsoft.com/office/word/2010/wordprocessingDrawing" xmlns:wp="http://schemas.openxmlformats.org/drawingml/2006/wordprocessingDrawing" xmlns:w10="urn:schemas-microsoft-com:office:word" xmlns:w="http://schemas.openxmlformats.org/wordprocessingml/2006/main" xmlns:w14="http://schemas.microsoft.com/office/word/2010/wordml" xmlns:w15="http://schemas.microsoft.com/office/word/2012/wordml" xmlns:w16se="http://schemas.microsoft.com/office/word/2015/wordml/symex" xmlns:wpg="http://schemas.microsoft.com/office/word/2010/wordprocessingGroup" xmlns:wpi="http://schemas.microsoft.com/office/word/2010/wordprocessingInk" xmlns:wne="http://schemas.microsoft.com/office/word/2006/wordml" xmlns:wps="http://schemas.microsoft.com/office/word/2010/wordprocessingShape" mc:Ignorable="w14 w15 w16se wp14">
   <w:p>
     <w:pPr>
       <w:pStyle w:val="Footer"/>
@@ -16999,7 +16541,7 @@
 </file>
 
 <file path=word/footer4.xml><?xml version="1.0" encoding="utf-8"?>
-<w:ftr xmlns:wpc="http://schemas.microsoft.com/office/word/2010/wordprocessingCanvas" xmlns:mc="http://schemas.openxmlformats.org/markup-compatibility/2006" xmlns:o="urn:schemas-microsoft-com:office:office" xmlns:r="http://schemas.openxmlformats.org/officeDocument/2006/relationships" xmlns:m="http://schemas.openxmlformats.org/officeDocument/2006/math" xmlns:v="urn:schemas-microsoft-com:vml" xmlns:wp14="http://schemas.microsoft.com/office/word/2010/wordprocessingDrawing" xmlns:wp="http://schemas.openxmlformats.org/drawingml/2006/wordprocessingDrawing" xmlns:w10="urn:schemas-microsoft-com:office:word" xmlns:w="http://schemas.openxmlformats.org/wordprocessingml/2006/main" xmlns:w14="http://schemas.microsoft.com/office/word/2010/wordml" xmlns:w15="http://schemas.microsoft.com/office/word/2012/wordml" xmlns:wpg="http://schemas.microsoft.com/office/word/2010/wordprocessingGroup" xmlns:wpi="http://schemas.microsoft.com/office/word/2010/wordprocessingInk" xmlns:wne="http://schemas.microsoft.com/office/word/2006/wordml" xmlns:wps="http://schemas.microsoft.com/office/word/2010/wordprocessingShape" mc:Ignorable="w14 w15 wp14">
+<w:ftr xmlns:wpc="http://schemas.microsoft.com/office/word/2010/wordprocessingCanvas" xmlns:cx="http://schemas.microsoft.com/office/drawing/2014/chartex" xmlns:cx1="http://schemas.microsoft.com/office/drawing/2015/9/8/chartex" xmlns:cx2="http://schemas.microsoft.com/office/drawing/2015/10/21/chartex" xmlns:cx3="http://schemas.microsoft.com/office/drawing/2016/5/9/chartex" xmlns:cx4="http://schemas.microsoft.com/office/drawing/2016/5/10/chartex" xmlns:cx5="http://schemas.microsoft.com/office/drawing/2016/5/11/chartex" xmlns:mc="http://schemas.openxmlformats.org/markup-compatibility/2006" xmlns:o="urn:schemas-microsoft-com:office:office" xmlns:r="http://schemas.openxmlformats.org/officeDocument/2006/relationships" xmlns:m="http://schemas.openxmlformats.org/officeDocument/2006/math" xmlns:v="urn:schemas-microsoft-com:vml" xmlns:wp14="http://schemas.microsoft.com/office/word/2010/wordprocessingDrawing" xmlns:wp="http://schemas.openxmlformats.org/drawingml/2006/wordprocessingDrawing" xmlns:w10="urn:schemas-microsoft-com:office:word" xmlns:w="http://schemas.openxmlformats.org/wordprocessingml/2006/main" xmlns:w14="http://schemas.microsoft.com/office/word/2010/wordml" xmlns:w15="http://schemas.microsoft.com/office/word/2012/wordml" xmlns:w16se="http://schemas.microsoft.com/office/word/2015/wordml/symex" xmlns:wpg="http://schemas.microsoft.com/office/word/2010/wordprocessingGroup" xmlns:wpi="http://schemas.microsoft.com/office/word/2010/wordprocessingInk" xmlns:wne="http://schemas.microsoft.com/office/word/2006/wordml" xmlns:wps="http://schemas.microsoft.com/office/word/2010/wordprocessingShape" mc:Ignorable="w14 w15 w16se wp14">
   <w:p>
     <w:pPr>
       <w:pStyle w:val="Footer"/>
@@ -17043,7 +16585,7 @@
 </file>
 
 <file path=word/footnotes.xml><?xml version="1.0" encoding="utf-8"?>
-<w:footnotes xmlns:wpc="http://schemas.microsoft.com/office/word/2010/wordprocessingCanvas" xmlns:mc="http://schemas.openxmlformats.org/markup-compatibility/2006" xmlns:o="urn:schemas-microsoft-com:office:office" xmlns:r="http://schemas.openxmlformats.org/officeDocument/2006/relationships" xmlns:m="http://schemas.openxmlformats.org/officeDocument/2006/math" xmlns:v="urn:schemas-microsoft-com:vml" xmlns:wp14="http://schemas.microsoft.com/office/word/2010/wordprocessingDrawing" xmlns:wp="http://schemas.openxmlformats.org/drawingml/2006/wordprocessingDrawing" xmlns:w10="urn:schemas-microsoft-com:office:word" xmlns:w="http://schemas.openxmlformats.org/wordprocessingml/2006/main" xmlns:w14="http://schemas.microsoft.com/office/word/2010/wordml" xmlns:w15="http://schemas.microsoft.com/office/word/2012/wordml" xmlns:wpg="http://schemas.microsoft.com/office/word/2010/wordprocessingGroup" xmlns:wpi="http://schemas.microsoft.com/office/word/2010/wordprocessingInk" xmlns:wne="http://schemas.microsoft.com/office/word/2006/wordml" xmlns:wps="http://schemas.microsoft.com/office/word/2010/wordprocessingShape" mc:Ignorable="w14 w15 wp14">
+<w:footnotes xmlns:wpc="http://schemas.microsoft.com/office/word/2010/wordprocessingCanvas" xmlns:cx="http://schemas.microsoft.com/office/drawing/2014/chartex" xmlns:cx1="http://schemas.microsoft.com/office/drawing/2015/9/8/chartex" xmlns:cx2="http://schemas.microsoft.com/office/drawing/2015/10/21/chartex" xmlns:cx3="http://schemas.microsoft.com/office/drawing/2016/5/9/chartex" xmlns:cx4="http://schemas.microsoft.com/office/drawing/2016/5/10/chartex" xmlns:cx5="http://schemas.microsoft.com/office/drawing/2016/5/11/chartex" xmlns:mc="http://schemas.openxmlformats.org/markup-compatibility/2006" xmlns:o="urn:schemas-microsoft-com:office:office" xmlns:r="http://schemas.openxmlformats.org/officeDocument/2006/relationships" xmlns:m="http://schemas.openxmlformats.org/officeDocument/2006/math" xmlns:v="urn:schemas-microsoft-com:vml" xmlns:wp14="http://schemas.microsoft.com/office/word/2010/wordprocessingDrawing" xmlns:wp="http://schemas.openxmlformats.org/drawingml/2006/wordprocessingDrawing" xmlns:w10="urn:schemas-microsoft-com:office:word" xmlns:w="http://schemas.openxmlformats.org/wordprocessingml/2006/main" xmlns:w14="http://schemas.microsoft.com/office/word/2010/wordml" xmlns:w15="http://schemas.microsoft.com/office/word/2012/wordml" xmlns:w16se="http://schemas.microsoft.com/office/word/2015/wordml/symex" xmlns:wpg="http://schemas.microsoft.com/office/word/2010/wordprocessingGroup" xmlns:wpi="http://schemas.microsoft.com/office/word/2010/wordprocessingInk" xmlns:wne="http://schemas.microsoft.com/office/word/2006/wordml" xmlns:wps="http://schemas.microsoft.com/office/word/2010/wordprocessingShape" mc:Ignorable="w14 w15 w16se wp14">
   <w:footnote w:type="separator" w:id="-1">
     <w:p>
       <w:pPr>
@@ -17068,7 +16610,7 @@
 </file>
 
 <file path=word/header1.xml><?xml version="1.0" encoding="utf-8"?>
-<w:hdr xmlns:wpc="http://schemas.microsoft.com/office/word/2010/wordprocessingCanvas" xmlns:mc="http://schemas.openxmlformats.org/markup-compatibility/2006" xmlns:o="urn:schemas-microsoft-com:office:office" xmlns:r="http://schemas.openxmlformats.org/officeDocument/2006/relationships" xmlns:m="http://schemas.openxmlformats.org/officeDocument/2006/math" xmlns:v="urn:schemas-microsoft-com:vml" xmlns:wp14="http://schemas.microsoft.com/office/word/2010/wordprocessingDrawing" xmlns:wp="http://schemas.openxmlformats.org/drawingml/2006/wordprocessingDrawing" xmlns:w10="urn:schemas-microsoft-com:office:word" xmlns:w="http://schemas.openxmlformats.org/wordprocessingml/2006/main" xmlns:w14="http://schemas.microsoft.com/office/word/2010/wordml" xmlns:w15="http://schemas.microsoft.com/office/word/2012/wordml" xmlns:wpg="http://schemas.microsoft.com/office/word/2010/wordprocessingGroup" xmlns:wpi="http://schemas.microsoft.com/office/word/2010/wordprocessingInk" xmlns:wne="http://schemas.microsoft.com/office/word/2006/wordml" xmlns:wps="http://schemas.microsoft.com/office/word/2010/wordprocessingShape" mc:Ignorable="w14 w15 wp14">
+<w:hdr xmlns:wpc="http://schemas.microsoft.com/office/word/2010/wordprocessingCanvas" xmlns:cx="http://schemas.microsoft.com/office/drawing/2014/chartex" xmlns:cx1="http://schemas.microsoft.com/office/drawing/2015/9/8/chartex" xmlns:cx2="http://schemas.microsoft.com/office/drawing/2015/10/21/chartex" xmlns:cx3="http://schemas.microsoft.com/office/drawing/2016/5/9/chartex" xmlns:cx4="http://schemas.microsoft.com/office/drawing/2016/5/10/chartex" xmlns:cx5="http://schemas.microsoft.com/office/drawing/2016/5/11/chartex" xmlns:mc="http://schemas.openxmlformats.org/markup-compatibility/2006" xmlns:o="urn:schemas-microsoft-com:office:office" xmlns:r="http://schemas.openxmlformats.org/officeDocument/2006/relationships" xmlns:m="http://schemas.openxmlformats.org/officeDocument/2006/math" xmlns:v="urn:schemas-microsoft-com:vml" xmlns:wp14="http://schemas.microsoft.com/office/word/2010/wordprocessingDrawing" xmlns:wp="http://schemas.openxmlformats.org/drawingml/2006/wordprocessingDrawing" xmlns:w10="urn:schemas-microsoft-com:office:word" xmlns:w="http://schemas.openxmlformats.org/wordprocessingml/2006/main" xmlns:w14="http://schemas.microsoft.com/office/word/2010/wordml" xmlns:w15="http://schemas.microsoft.com/office/word/2012/wordml" xmlns:w16se="http://schemas.microsoft.com/office/word/2015/wordml/symex" xmlns:wpg="http://schemas.microsoft.com/office/word/2010/wordprocessingGroup" xmlns:wpi="http://schemas.microsoft.com/office/word/2010/wordprocessingInk" xmlns:wne="http://schemas.microsoft.com/office/word/2006/wordml" xmlns:wps="http://schemas.microsoft.com/office/word/2010/wordprocessingShape" mc:Ignorable="w14 w15 w16se wp14">
   <w:p>
     <w:pPr>
       <w:pStyle w:val="Header"/>
@@ -17078,7 +16620,7 @@
 </file>
 
 <file path=word/header2.xml><?xml version="1.0" encoding="utf-8"?>
-<w:hdr xmlns:wpc="http://schemas.microsoft.com/office/word/2010/wordprocessingCanvas" xmlns:mc="http://schemas.openxmlformats.org/markup-compatibility/2006" xmlns:o="urn:schemas-microsoft-com:office:office" xmlns:r="http://schemas.openxmlformats.org/officeDocument/2006/relationships" xmlns:m="http://schemas.openxmlformats.org/officeDocument/2006/math" xmlns:v="urn:schemas-microsoft-com:vml" xmlns:wp14="http://schemas.microsoft.com/office/word/2010/wordprocessingDrawing" xmlns:wp="http://schemas.openxmlformats.org/drawingml/2006/wordprocessingDrawing" xmlns:w10="urn:schemas-microsoft-com:office:word" xmlns:w="http://schemas.openxmlformats.org/wordprocessingml/2006/main" xmlns:w14="http://schemas.microsoft.com/office/word/2010/wordml" xmlns:w15="http://schemas.microsoft.com/office/word/2012/wordml" xmlns:wpg="http://schemas.microsoft.com/office/word/2010/wordprocessingGroup" xmlns:wpi="http://schemas.microsoft.com/office/word/2010/wordprocessingInk" xmlns:wne="http://schemas.microsoft.com/office/word/2006/wordml" xmlns:wps="http://schemas.microsoft.com/office/word/2010/wordprocessingShape" mc:Ignorable="w14 w15 wp14">
+<w:hdr xmlns:wpc="http://schemas.microsoft.com/office/word/2010/wordprocessingCanvas" xmlns:cx="http://schemas.microsoft.com/office/drawing/2014/chartex" xmlns:cx1="http://schemas.microsoft.com/office/drawing/2015/9/8/chartex" xmlns:cx2="http://schemas.microsoft.com/office/drawing/2015/10/21/chartex" xmlns:cx3="http://schemas.microsoft.com/office/drawing/2016/5/9/chartex" xmlns:cx4="http://schemas.microsoft.com/office/drawing/2016/5/10/chartex" xmlns:cx5="http://schemas.microsoft.com/office/drawing/2016/5/11/chartex" xmlns:mc="http://schemas.openxmlformats.org/markup-compatibility/2006" xmlns:o="urn:schemas-microsoft-com:office:office" xmlns:r="http://schemas.openxmlformats.org/officeDocument/2006/relationships" xmlns:m="http://schemas.openxmlformats.org/officeDocument/2006/math" xmlns:v="urn:schemas-microsoft-com:vml" xmlns:wp14="http://schemas.microsoft.com/office/word/2010/wordprocessingDrawing" xmlns:wp="http://schemas.openxmlformats.org/drawingml/2006/wordprocessingDrawing" xmlns:w10="urn:schemas-microsoft-com:office:word" xmlns:w="http://schemas.openxmlformats.org/wordprocessingml/2006/main" xmlns:w14="http://schemas.microsoft.com/office/word/2010/wordml" xmlns:w15="http://schemas.microsoft.com/office/word/2012/wordml" xmlns:w16se="http://schemas.microsoft.com/office/word/2015/wordml/symex" xmlns:wpg="http://schemas.microsoft.com/office/word/2010/wordprocessingGroup" xmlns:wpi="http://schemas.microsoft.com/office/word/2010/wordprocessingInk" xmlns:wne="http://schemas.microsoft.com/office/word/2006/wordml" xmlns:wps="http://schemas.microsoft.com/office/word/2010/wordprocessingShape" mc:Ignorable="w14 w15 w16se wp14">
   <w:p>
     <w:pPr>
       <w:pStyle w:val="Header"/>
@@ -17088,7 +16630,7 @@
 </file>
 
 <file path=word/header3.xml><?xml version="1.0" encoding="utf-8"?>
-<w:hdr xmlns:wpc="http://schemas.microsoft.com/office/word/2010/wordprocessingCanvas" xmlns:mc="http://schemas.openxmlformats.org/markup-compatibility/2006" xmlns:o="urn:schemas-microsoft-com:office:office" xmlns:r="http://schemas.openxmlformats.org/officeDocument/2006/relationships" xmlns:m="http://schemas.openxmlformats.org/officeDocument/2006/math" xmlns:v="urn:schemas-microsoft-com:vml" xmlns:wp14="http://schemas.microsoft.com/office/word/2010/wordprocessingDrawing" xmlns:wp="http://schemas.openxmlformats.org/drawingml/2006/wordprocessingDrawing" xmlns:w10="urn:schemas-microsoft-com:office:word" xmlns:w="http://schemas.openxmlformats.org/wordprocessingml/2006/main" xmlns:w14="http://schemas.microsoft.com/office/word/2010/wordml" xmlns:w15="http://schemas.microsoft.com/office/word/2012/wordml" xmlns:wpg="http://schemas.microsoft.com/office/word/2010/wordprocessingGroup" xmlns:wpi="http://schemas.microsoft.com/office/word/2010/wordprocessingInk" xmlns:wne="http://schemas.microsoft.com/office/word/2006/wordml" xmlns:wps="http://schemas.microsoft.com/office/word/2010/wordprocessingShape" mc:Ignorable="w14 w15 wp14">
+<w:hdr xmlns:wpc="http://schemas.microsoft.com/office/word/2010/wordprocessingCanvas" xmlns:cx="http://schemas.microsoft.com/office/drawing/2014/chartex" xmlns:cx1="http://schemas.microsoft.com/office/drawing/2015/9/8/chartex" xmlns:cx2="http://schemas.microsoft.com/office/drawing/2015/10/21/chartex" xmlns:cx3="http://schemas.microsoft.com/office/drawing/2016/5/9/chartex" xmlns:cx4="http://schemas.microsoft.com/office/drawing/2016/5/10/chartex" xmlns:cx5="http://schemas.microsoft.com/office/drawing/2016/5/11/chartex" xmlns:mc="http://schemas.openxmlformats.org/markup-compatibility/2006" xmlns:o="urn:schemas-microsoft-com:office:office" xmlns:r="http://schemas.openxmlformats.org/officeDocument/2006/relationships" xmlns:m="http://schemas.openxmlformats.org/officeDocument/2006/math" xmlns:v="urn:schemas-microsoft-com:vml" xmlns:wp14="http://schemas.microsoft.com/office/word/2010/wordprocessingDrawing" xmlns:wp="http://schemas.openxmlformats.org/drawingml/2006/wordprocessingDrawing" xmlns:w10="urn:schemas-microsoft-com:office:word" xmlns:w="http://schemas.openxmlformats.org/wordprocessingml/2006/main" xmlns:w14="http://schemas.microsoft.com/office/word/2010/wordml" xmlns:w15="http://schemas.microsoft.com/office/word/2012/wordml" xmlns:w16se="http://schemas.microsoft.com/office/word/2015/wordml/symex" xmlns:wpg="http://schemas.microsoft.com/office/word/2010/wordprocessingGroup" xmlns:wpi="http://schemas.microsoft.com/office/word/2010/wordprocessingInk" xmlns:wne="http://schemas.microsoft.com/office/word/2006/wordml" xmlns:wps="http://schemas.microsoft.com/office/word/2010/wordprocessingShape" mc:Ignorable="w14 w15 w16se wp14">
   <w:p>
     <w:pPr>
       <w:pStyle w:val="Header"/>
@@ -17098,7 +16640,7 @@
 </file>
 
 <file path=word/numbering.xml><?xml version="1.0" encoding="utf-8"?>
-<w:numbering xmlns:wpc="http://schemas.microsoft.com/office/word/2010/wordprocessingCanvas" xmlns:mc="http://schemas.openxmlformats.org/markup-compatibility/2006" xmlns:o="urn:schemas-microsoft-com:office:office" xmlns:r="http://schemas.openxmlformats.org/officeDocument/2006/relationships" xmlns:m="http://schemas.openxmlformats.org/officeDocument/2006/math" xmlns:v="urn:schemas-microsoft-com:vml" xmlns:wp14="http://schemas.microsoft.com/office/word/2010/wordprocessingDrawing" xmlns:wp="http://schemas.openxmlformats.org/drawingml/2006/wordprocessingDrawing" xmlns:w10="urn:schemas-microsoft-com:office:word" xmlns:w="http://schemas.openxmlformats.org/wordprocessingml/2006/main" xmlns:w14="http://schemas.microsoft.com/office/word/2010/wordml" xmlns:w15="http://schemas.microsoft.com/office/word/2012/wordml" xmlns:wpg="http://schemas.microsoft.com/office/word/2010/wordprocessingGroup" xmlns:wpi="http://schemas.microsoft.com/office/word/2010/wordprocessingInk" xmlns:wne="http://schemas.microsoft.com/office/word/2006/wordml" xmlns:wps="http://schemas.microsoft.com/office/word/2010/wordprocessingShape" mc:Ignorable="w14 w15 wp14">
+<w:numbering xmlns:wpc="http://schemas.microsoft.com/office/word/2010/wordprocessingCanvas" xmlns:cx="http://schemas.microsoft.com/office/drawing/2014/chartex" xmlns:cx1="http://schemas.microsoft.com/office/drawing/2015/9/8/chartex" xmlns:cx2="http://schemas.microsoft.com/office/drawing/2015/10/21/chartex" xmlns:cx3="http://schemas.microsoft.com/office/drawing/2016/5/9/chartex" xmlns:cx4="http://schemas.microsoft.com/office/drawing/2016/5/10/chartex" xmlns:cx5="http://schemas.microsoft.com/office/drawing/2016/5/11/chartex" xmlns:mc="http://schemas.openxmlformats.org/markup-compatibility/2006" xmlns:o="urn:schemas-microsoft-com:office:office" xmlns:r="http://schemas.openxmlformats.org/officeDocument/2006/relationships" xmlns:m="http://schemas.openxmlformats.org/officeDocument/2006/math" xmlns:v="urn:schemas-microsoft-com:vml" xmlns:wp14="http://schemas.microsoft.com/office/word/2010/wordprocessingDrawing" xmlns:wp="http://schemas.openxmlformats.org/drawingml/2006/wordprocessingDrawing" xmlns:w10="urn:schemas-microsoft-com:office:word" xmlns:w="http://schemas.openxmlformats.org/wordprocessingml/2006/main" xmlns:w14="http://schemas.microsoft.com/office/word/2010/wordml" xmlns:w15="http://schemas.microsoft.com/office/word/2012/wordml" xmlns:w16se="http://schemas.microsoft.com/office/word/2015/wordml/symex" xmlns:wpg="http://schemas.microsoft.com/office/word/2010/wordprocessingGroup" xmlns:wpi="http://schemas.microsoft.com/office/word/2010/wordprocessingInk" xmlns:wne="http://schemas.microsoft.com/office/word/2006/wordml" xmlns:wps="http://schemas.microsoft.com/office/word/2010/wordprocessingShape" mc:Ignorable="w14 w15 w16se wp14">
   <w:abstractNum w:abstractNumId="0" w15:restartNumberingAfterBreak="0">
     <w:nsid w:val="0EE176F0"/>
     <w:multiLevelType w:val="hybridMultilevel"/>
@@ -17458,7 +17000,7 @@
 </file>
 
 <file path=word/styles.xml><?xml version="1.0" encoding="utf-8"?>
-<w:styles xmlns:mc="http://schemas.openxmlformats.org/markup-compatibility/2006" xmlns:r="http://schemas.openxmlformats.org/officeDocument/2006/relationships" xmlns:w="http://schemas.openxmlformats.org/wordprocessingml/2006/main" xmlns:w14="http://schemas.microsoft.com/office/word/2010/wordml" xmlns:w15="http://schemas.microsoft.com/office/word/2012/wordml" mc:Ignorable="w14 w15">
+<w:styles xmlns:mc="http://schemas.openxmlformats.org/markup-compatibility/2006" xmlns:r="http://schemas.openxmlformats.org/officeDocument/2006/relationships" xmlns:w="http://schemas.openxmlformats.org/wordprocessingml/2006/main" xmlns:w14="http://schemas.microsoft.com/office/word/2010/wordml" xmlns:w15="http://schemas.microsoft.com/office/word/2012/wordml" xmlns:w16se="http://schemas.microsoft.com/office/word/2015/wordml/symex" mc:Ignorable="w14 w15 w16se">
   <w:docDefaults>
     <w:rPrDefault>
       <w:rPr>
@@ -17468,7 +17010,7 @@
     </w:rPrDefault>
     <w:pPrDefault/>
   </w:docDefaults>
-  <w:latentStyles w:defLockedState="0" w:defUIPriority="99" w:defSemiHidden="0" w:defUnhideWhenUsed="0" w:defQFormat="0" w:count="371">
+  <w:latentStyles w:defLockedState="0" w:defUIPriority="99" w:defSemiHidden="0" w:defUnhideWhenUsed="0" w:defQFormat="0" w:count="374">
     <w:lsdException w:name="Normal" w:uiPriority="0" w:qFormat="1"/>
     <w:lsdException w:name="heading 1" w:uiPriority="9" w:qFormat="1"/>
     <w:lsdException w:name="heading 2" w:uiPriority="9" w:qFormat="1"/>
@@ -17574,7 +17116,6 @@
     <w:lsdException w:name="HTML Sample" w:semiHidden="1" w:unhideWhenUsed="1"/>
     <w:lsdException w:name="HTML Typewriter" w:semiHidden="1" w:unhideWhenUsed="1"/>
     <w:lsdException w:name="HTML Variable" w:semiHidden="1" w:unhideWhenUsed="1"/>
-    <w:lsdException w:name="Normal Table" w:semiHidden="1" w:unhideWhenUsed="1"/>
     <w:lsdException w:name="annotation subject" w:semiHidden="1" w:unhideWhenUsed="1"/>
     <w:lsdException w:name="No List" w:semiHidden="1" w:unhideWhenUsed="1"/>
     <w:lsdException w:name="Outline List 1" w:semiHidden="1" w:unhideWhenUsed="1"/>
@@ -17619,7 +17160,6 @@
     <w:lsdException w:name="Table Professional" w:semiHidden="1" w:unhideWhenUsed="1"/>
     <w:lsdException w:name="Table Subtle 1" w:semiHidden="1" w:unhideWhenUsed="1"/>
     <w:lsdException w:name="Table Subtle 2" w:semiHidden="1" w:unhideWhenUsed="1"/>
-    <w:lsdException w:name="Table Web 1" w:semiHidden="1" w:unhideWhenUsed="1"/>
     <w:lsdException w:name="Table Web 2" w:semiHidden="1" w:unhideWhenUsed="1"/>
     <w:lsdException w:name="Table Web 3" w:semiHidden="1" w:unhideWhenUsed="1"/>
     <w:lsdException w:name="Balloon Text" w:semiHidden="1" w:unhideWhenUsed="1"/>
@@ -17840,6 +17380,9 @@
     <w:lsdException w:name="List Table 5 Dark Accent 6" w:uiPriority="50"/>
     <w:lsdException w:name="List Table 6 Colorful Accent 6" w:uiPriority="51"/>
     <w:lsdException w:name="List Table 7 Colorful Accent 6" w:uiPriority="52"/>
+    <w:lsdException w:name="Mention" w:semiHidden="1" w:unhideWhenUsed="1"/>
+    <w:lsdException w:name="Smart Hyperlink" w:semiHidden="1" w:unhideWhenUsed="1"/>
+    <w:lsdException w:name="Hashtag" w:semiHidden="1" w:unhideWhenUsed="1"/>
   </w:latentStyles>
   <w:style w:type="paragraph" w:default="1" w:styleId="Normal">
     <w:name w:val="Normal"/>
@@ -18031,6 +17574,7 @@
   <w:style w:type="character" w:default="1" w:styleId="DefaultParagraphFont">
     <w:name w:val="Default Paragraph Font"/>
     <w:uiPriority w:val="1"/>
+    <w:semiHidden/>
     <w:unhideWhenUsed/>
   </w:style>
   <w:style w:type="table" w:default="1" w:styleId="TableNormal">
@@ -18695,27 +18239,6 @@
 </file>
 
 <file path=customXml/item1.xml><?xml version="1.0" encoding="utf-8"?>
-<p:properties xmlns:p="http://schemas.microsoft.com/office/2006/metadata/properties" xmlns:xsi="http://www.w3.org/2001/XMLSchema-instance" xmlns:pc="http://schemas.microsoft.com/office/infopath/2007/PartnerControls">
-  <documentManagement>
-    <_dlc_DocId xmlns="d07896f5-53f6-4301-b8e8-e8308016664e">SY3PCXMQTRNS-20-907</_dlc_DocId>
-    <_dlc_DocIdUrl xmlns="d07896f5-53f6-4301-b8e8-e8308016664e">
-      <Url>https://sharepoint.uwaterloo.ca/help/training/_layouts/15/DocIdRedir.aspx?ID=SY3PCXMQTRNS-20-907</Url>
-      <Description>SY3PCXMQTRNS-20-907</Description>
-    </_dlc_DocIdUrl>
-  </documentManagement>
-</p:properties>
-</file>
-
-<file path=customXml/item2.xml><?xml version="1.0" encoding="utf-8"?>
-<?mso-contentType ?>
-<FormTemplates xmlns="http://schemas.microsoft.com/sharepoint/v3/contenttype/forms">
-  <Display>DocumentLibraryForm</Display>
-  <Edit>DocumentLibraryForm</Edit>
-  <New>DocumentLibraryForm</New>
-</FormTemplates>
-</file>
-
-<file path=customXml/item3.xml><?xml version="1.0" encoding="utf-8"?>
 <ct:contentTypeSchema xmlns:ct="http://schemas.microsoft.com/office/2006/metadata/contentType" xmlns:ma="http://schemas.microsoft.com/office/2006/metadata/properties/metaAttributes" ct:_="" ma:_="" ma:contentTypeName="Document" ma:contentTypeID="0x01010053C5FCC073B7C24C903048F3D4063627" ma:contentTypeVersion="1" ma:contentTypeDescription="Create a new document." ma:contentTypeScope="" ma:versionID="5347e55928f876295cac6504df06d95c">
   <xsd:schema xmlns:xsd="http://www.w3.org/2001/XMLSchema" xmlns:xs="http://www.w3.org/2001/XMLSchema" xmlns:p="http://schemas.microsoft.com/office/2006/metadata/properties" xmlns:ns2="d07896f5-53f6-4301-b8e8-e8308016664e" targetNamespace="http://schemas.microsoft.com/office/2006/metadata/properties" ma:root="true" ma:fieldsID="1dcf25c73aa7f9ac5bef4b8569745fa0" ns2:_="">
     <xsd:import namespace="d07896f5-53f6-4301-b8e8-e8308016664e"/>
@@ -18860,6 +18383,27 @@
 </ct:contentTypeSchema>
 </file>
 
+<file path=customXml/item2.xml><?xml version="1.0" encoding="utf-8"?>
+<?mso-contentType ?>
+<FormTemplates xmlns="http://schemas.microsoft.com/sharepoint/v3/contenttype/forms">
+  <Display>DocumentLibraryForm</Display>
+  <Edit>DocumentLibraryForm</Edit>
+  <New>DocumentLibraryForm</New>
+</FormTemplates>
+</file>
+
+<file path=customXml/item3.xml><?xml version="1.0" encoding="utf-8"?>
+<p:properties xmlns:p="http://schemas.microsoft.com/office/2006/metadata/properties" xmlns:xsi="http://www.w3.org/2001/XMLSchema-instance" xmlns:pc="http://schemas.microsoft.com/office/infopath/2007/PartnerControls">
+  <documentManagement>
+    <_dlc_DocId xmlns="d07896f5-53f6-4301-b8e8-e8308016664e">SY3PCXMQTRNS-20-907</_dlc_DocId>
+    <_dlc_DocIdUrl xmlns="d07896f5-53f6-4301-b8e8-e8308016664e">
+      <Url>https://sharepoint.uwaterloo.ca/help/training/_layouts/15/DocIdRedir.aspx?ID=SY3PCXMQTRNS-20-907</Url>
+      <Description>SY3PCXMQTRNS-20-907</Description>
+    </_dlc_DocIdUrl>
+  </documentManagement>
+</p:properties>
+</file>
+
 <file path=customXml/item4.xml><?xml version="1.0" encoding="utf-8"?>
 <?mso-contentType ?>
 <spe:Receivers xmlns:spe="http://schemas.microsoft.com/sharepoint/events">
@@ -18932,24 +18476,6 @@
 </file>
 
 <file path=customXml/itemProps1.xml><?xml version="1.0" encoding="utf-8"?>
-<ds:datastoreItem xmlns:ds="http://schemas.openxmlformats.org/officeDocument/2006/customXml" ds:itemID="{98344E46-D3FA-4E90-B2A4-B9AB86BD3F0C}">
-  <ds:schemaRefs>
-    <ds:schemaRef ds:uri="http://schemas.microsoft.com/office/2006/metadata/properties"/>
-    <ds:schemaRef ds:uri="http://schemas.microsoft.com/office/infopath/2007/PartnerControls"/>
-    <ds:schemaRef ds:uri="d07896f5-53f6-4301-b8e8-e8308016664e"/>
-  </ds:schemaRefs>
-</ds:datastoreItem>
-</file>
-
-<file path=customXml/itemProps2.xml><?xml version="1.0" encoding="utf-8"?>
-<ds:datastoreItem xmlns:ds="http://schemas.openxmlformats.org/officeDocument/2006/customXml" ds:itemID="{6E1409A4-9D31-4FF9-87E3-C7F90046FF3A}">
-  <ds:schemaRefs>
-    <ds:schemaRef ds:uri="http://schemas.microsoft.com/sharepoint/v3/contenttype/forms"/>
-  </ds:schemaRefs>
-</ds:datastoreItem>
-</file>
-
-<file path=customXml/itemProps3.xml><?xml version="1.0" encoding="utf-8"?>
 <ds:datastoreItem xmlns:ds="http://schemas.openxmlformats.org/officeDocument/2006/customXml" ds:itemID="{BA4BFABB-CDF5-4D09-B1C3-935822E636F6}">
   <ds:schemaRefs>
     <ds:schemaRef ds:uri="http://schemas.microsoft.com/office/2006/metadata/contentType"/>
@@ -18967,6 +18493,24 @@
 </ds:datastoreItem>
 </file>
 
+<file path=customXml/itemProps2.xml><?xml version="1.0" encoding="utf-8"?>
+<ds:datastoreItem xmlns:ds="http://schemas.openxmlformats.org/officeDocument/2006/customXml" ds:itemID="{6E1409A4-9D31-4FF9-87E3-C7F90046FF3A}">
+  <ds:schemaRefs>
+    <ds:schemaRef ds:uri="http://schemas.microsoft.com/sharepoint/v3/contenttype/forms"/>
+  </ds:schemaRefs>
+</ds:datastoreItem>
+</file>
+
+<file path=customXml/itemProps3.xml><?xml version="1.0" encoding="utf-8"?>
+<ds:datastoreItem xmlns:ds="http://schemas.openxmlformats.org/officeDocument/2006/customXml" ds:itemID="{98344E46-D3FA-4E90-B2A4-B9AB86BD3F0C}">
+  <ds:schemaRefs>
+    <ds:schemaRef ds:uri="http://schemas.microsoft.com/office/2006/metadata/properties"/>
+    <ds:schemaRef ds:uri="http://schemas.microsoft.com/office/infopath/2007/PartnerControls"/>
+    <ds:schemaRef ds:uri="d07896f5-53f6-4301-b8e8-e8308016664e"/>
+  </ds:schemaRefs>
+</ds:datastoreItem>
+</file>
+
 <file path=customXml/itemProps4.xml><?xml version="1.0" encoding="utf-8"?>
 <ds:datastoreItem xmlns:ds="http://schemas.openxmlformats.org/officeDocument/2006/customXml" ds:itemID="{C8E983F6-66F5-44F8-B7B9-1B39937E6257}">
   <ds:schemaRefs>
@@ -18976,7 +18520,7 @@
 </file>
 
 <file path=customXml/itemProps5.xml><?xml version="1.0" encoding="utf-8"?>
-<ds:datastoreItem xmlns:ds="http://schemas.openxmlformats.org/officeDocument/2006/customXml" ds:itemID="{D1F8A145-8E67-4E93-9024-B7B08F09F5BB}">
+<ds:datastoreItem xmlns:ds="http://schemas.openxmlformats.org/officeDocument/2006/customXml" ds:itemID="{3078F7E7-81EC-4E88-BC5B-B7AC72DAAD83}">
   <ds:schemaRefs>
     <ds:schemaRef ds:uri="http://schemas.openxmlformats.org/officeDocument/2006/bibliography"/>
   </ds:schemaRefs>

</xml_diff>

<commit_message>
acer one 10 second commit !
</commit_message>
<xml_diff>
--- a/THESIS_update2.docx
+++ b/THESIS_update2.docx
@@ -8570,6 +8570,12 @@
           <w:lang w:val="en-CA"/>
         </w:rPr>
         <w:t>mation from the service provide</w:t>
+      </w:r>
+      <w:r>
+        <w:rPr>
+          <w:lang w:val="en-CA"/>
+        </w:rPr>
+        <w:t>r</w:t>
       </w:r>
       <w:bookmarkStart w:id="17" w:name="_GoBack"/>
       <w:bookmarkEnd w:id="17"/>
@@ -16484,7 +16490,7 @@
         <w:rStyle w:val="PageNumber"/>
         <w:noProof/>
       </w:rPr>
-      <w:t>21</w:t>
+      <w:t>22</w:t>
     </w:r>
     <w:r>
       <w:rPr>
@@ -18520,7 +18526,7 @@
 </file>
 
 <file path=customXml/itemProps5.xml><?xml version="1.0" encoding="utf-8"?>
-<ds:datastoreItem xmlns:ds="http://schemas.openxmlformats.org/officeDocument/2006/customXml" ds:itemID="{3078F7E7-81EC-4E88-BC5B-B7AC72DAAD83}">
+<ds:datastoreItem xmlns:ds="http://schemas.openxmlformats.org/officeDocument/2006/customXml" ds:itemID="{567811A0-86FC-4A60-B0B2-6DF00BA31892}">
   <ds:schemaRefs>
     <ds:schemaRef ds:uri="http://schemas.openxmlformats.org/officeDocument/2006/bibliography"/>
   </ds:schemaRefs>

</xml_diff>